<commit_message>
Adding find similar method
</commit_message>
<xml_diff>
--- a/ICS202_Report.docx
+++ b/ICS202_Report.docx
@@ -389,7 +389,27 @@
           <w:sz w:val="32"/>
           <w:szCs w:val="32"/>
         </w:rPr>
-        <w:t xml:space="preserve">create a dictionary class that extends AVLTree&lt;String&gt; class, then we </w:t>
+        <w:t xml:space="preserve">create a dictionary class that extends </w:t>
+      </w:r>
+      <w:proofErr w:type="spellStart"/>
+      <w:r>
+        <w:rPr>
+          <w:rFonts w:asciiTheme="majorBidi" w:hAnsiTheme="majorBidi" w:cstheme="majorBidi"/>
+          <w:color w:val="1F497D" w:themeColor="text2"/>
+          <w:sz w:val="32"/>
+          <w:szCs w:val="32"/>
+        </w:rPr>
+        <w:t>AVLTree</w:t>
+      </w:r>
+      <w:proofErr w:type="spellEnd"/>
+      <w:r>
+        <w:rPr>
+          <w:rFonts w:asciiTheme="majorBidi" w:hAnsiTheme="majorBidi" w:cstheme="majorBidi"/>
+          <w:color w:val="1F497D" w:themeColor="text2"/>
+          <w:sz w:val="32"/>
+          <w:szCs w:val="32"/>
+        </w:rPr>
+        <w:t xml:space="preserve">&lt;String&gt; class, then we </w:t>
       </w:r>
       <w:r>
         <w:rPr>
@@ -541,7 +561,27 @@
           <w:sz w:val="32"/>
           <w:szCs w:val="32"/>
         </w:rPr>
-        <w:t>we create a dictionary with only one string which is will be the root in the avl tree.</w:t>
+        <w:t xml:space="preserve">we create a dictionary with only one string which is will be the root in the </w:t>
+      </w:r>
+      <w:proofErr w:type="spellStart"/>
+      <w:r>
+        <w:rPr>
+          <w:rFonts w:asciiTheme="majorBidi" w:hAnsiTheme="majorBidi" w:cstheme="majorBidi"/>
+          <w:color w:val="1F497D" w:themeColor="text2"/>
+          <w:sz w:val="32"/>
+          <w:szCs w:val="32"/>
+        </w:rPr>
+        <w:t>avl</w:t>
+      </w:r>
+      <w:proofErr w:type="spellEnd"/>
+      <w:r>
+        <w:rPr>
+          <w:rFonts w:asciiTheme="majorBidi" w:hAnsiTheme="majorBidi" w:cstheme="majorBidi"/>
+          <w:color w:val="1F497D" w:themeColor="text2"/>
+          <w:sz w:val="32"/>
+          <w:szCs w:val="32"/>
+        </w:rPr>
+        <w:t xml:space="preserve"> tree.</w:t>
       </w:r>
     </w:p>
     <w:p>
@@ -957,7 +997,47 @@
           <w:sz w:val="32"/>
           <w:szCs w:val="32"/>
         </w:rPr>
-        <w:t>For search, we are using search method from BST class, to insert, we use insertAVL from AVLTree class.</w:t>
+        <w:t xml:space="preserve">For search, we are using search method from BST class, to insert, we use </w:t>
+      </w:r>
+      <w:proofErr w:type="spellStart"/>
+      <w:r>
+        <w:rPr>
+          <w:rFonts w:asciiTheme="majorBidi" w:hAnsiTheme="majorBidi" w:cstheme="majorBidi"/>
+          <w:color w:val="1F497D" w:themeColor="text2"/>
+          <w:sz w:val="32"/>
+          <w:szCs w:val="32"/>
+        </w:rPr>
+        <w:t>insertAVL</w:t>
+      </w:r>
+      <w:proofErr w:type="spellEnd"/>
+      <w:r>
+        <w:rPr>
+          <w:rFonts w:asciiTheme="majorBidi" w:hAnsiTheme="majorBidi" w:cstheme="majorBidi"/>
+          <w:color w:val="1F497D" w:themeColor="text2"/>
+          <w:sz w:val="32"/>
+          <w:szCs w:val="32"/>
+        </w:rPr>
+        <w:t xml:space="preserve"> from </w:t>
+      </w:r>
+      <w:proofErr w:type="spellStart"/>
+      <w:r>
+        <w:rPr>
+          <w:rFonts w:asciiTheme="majorBidi" w:hAnsiTheme="majorBidi" w:cstheme="majorBidi"/>
+          <w:color w:val="1F497D" w:themeColor="text2"/>
+          <w:sz w:val="32"/>
+          <w:szCs w:val="32"/>
+        </w:rPr>
+        <w:t>AVLTree</w:t>
+      </w:r>
+      <w:proofErr w:type="spellEnd"/>
+      <w:r>
+        <w:rPr>
+          <w:rFonts w:asciiTheme="majorBidi" w:hAnsiTheme="majorBidi" w:cstheme="majorBidi"/>
+          <w:color w:val="1F497D" w:themeColor="text2"/>
+          <w:sz w:val="32"/>
+          <w:szCs w:val="32"/>
+        </w:rPr>
+        <w:t xml:space="preserve"> class.</w:t>
       </w:r>
       <w:r>
         <w:rPr>
@@ -1311,7 +1391,47 @@
           <w:sz w:val="32"/>
           <w:szCs w:val="32"/>
         </w:rPr>
-        <w:t>For search, we are using search method from BST class, to delete, we use deleteAVL from AVLTree class.</w:t>
+        <w:t xml:space="preserve">For search, we are using search method from BST class, to delete, we use </w:t>
+      </w:r>
+      <w:proofErr w:type="spellStart"/>
+      <w:r>
+        <w:rPr>
+          <w:rFonts w:asciiTheme="majorBidi" w:hAnsiTheme="majorBidi" w:cstheme="majorBidi"/>
+          <w:color w:val="1F497D" w:themeColor="text2"/>
+          <w:sz w:val="32"/>
+          <w:szCs w:val="32"/>
+        </w:rPr>
+        <w:t>deleteAVL</w:t>
+      </w:r>
+      <w:proofErr w:type="spellEnd"/>
+      <w:r>
+        <w:rPr>
+          <w:rFonts w:asciiTheme="majorBidi" w:hAnsiTheme="majorBidi" w:cstheme="majorBidi"/>
+          <w:color w:val="1F497D" w:themeColor="text2"/>
+          <w:sz w:val="32"/>
+          <w:szCs w:val="32"/>
+        </w:rPr>
+        <w:t xml:space="preserve"> from </w:t>
+      </w:r>
+      <w:proofErr w:type="spellStart"/>
+      <w:r>
+        <w:rPr>
+          <w:rFonts w:asciiTheme="majorBidi" w:hAnsiTheme="majorBidi" w:cstheme="majorBidi"/>
+          <w:color w:val="1F497D" w:themeColor="text2"/>
+          <w:sz w:val="32"/>
+          <w:szCs w:val="32"/>
+        </w:rPr>
+        <w:t>AVLTree</w:t>
+      </w:r>
+      <w:proofErr w:type="spellEnd"/>
+      <w:r>
+        <w:rPr>
+          <w:rFonts w:asciiTheme="majorBidi" w:hAnsiTheme="majorBidi" w:cstheme="majorBidi"/>
+          <w:color w:val="1F497D" w:themeColor="text2"/>
+          <w:sz w:val="32"/>
+          <w:szCs w:val="32"/>
+        </w:rPr>
+        <w:t xml:space="preserve"> class.</w:t>
       </w:r>
     </w:p>
     <w:p>
@@ -1419,34 +1539,47 @@
           <w:szCs w:val="40"/>
         </w:rPr>
         <w:lastRenderedPageBreak/>
-        <w:t>All the exceptions:</w:t>
-      </w:r>
-    </w:p>
-    <w:p>
-      <w:pPr>
-        <w:pStyle w:val="ListParagraph"/>
-        <w:numPr>
-          <w:ilvl w:val="0"/>
-          <w:numId w:val="6"/>
-        </w:numPr>
-        <w:bidi w:val="0"/>
-        <w:rPr>
-          <w:rFonts w:asciiTheme="majorBidi" w:hAnsiTheme="majorBidi" w:cstheme="majorBidi"/>
-          <w:b/>
-          <w:bCs/>
-          <w:sz w:val="40"/>
-          <w:szCs w:val="40"/>
-        </w:rPr>
-      </w:pPr>
-      <w:r>
-        <w:rPr>
-          <w:rFonts w:asciiTheme="majorBidi" w:hAnsiTheme="majorBidi" w:cstheme="majorBidi"/>
-          <w:b/>
-          <w:bCs/>
-          <w:sz w:val="40"/>
-          <w:szCs w:val="40"/>
-        </w:rPr>
-        <w:t>WordAlreadyExistsException</w:t>
+        <w:t>5</w:t>
+      </w:r>
+      <w:r>
+        <w:rPr>
+          <w:rFonts w:asciiTheme="majorBidi" w:hAnsiTheme="majorBidi" w:cstheme="majorBidi"/>
+          <w:b/>
+          <w:bCs/>
+          <w:sz w:val="40"/>
+          <w:szCs w:val="40"/>
+        </w:rPr>
+        <w:t>-</w:t>
+      </w:r>
+      <w:r>
+        <w:rPr>
+          <w:rFonts w:asciiTheme="majorBidi" w:hAnsiTheme="majorBidi" w:cstheme="majorBidi"/>
+          <w:b/>
+          <w:bCs/>
+          <w:sz w:val="40"/>
+          <w:szCs w:val="40"/>
+        </w:rPr>
+        <w:t xml:space="preserve"> </w:t>
+      </w:r>
+      <w:r>
+        <w:rPr>
+          <w:rFonts w:asciiTheme="majorBidi" w:hAnsiTheme="majorBidi" w:cstheme="majorBidi"/>
+          <w:b/>
+          <w:bCs/>
+          <w:sz w:val="40"/>
+          <w:szCs w:val="40"/>
+        </w:rPr>
+        <w:t>Find similar</w:t>
+      </w:r>
+      <w:r>
+        <w:rPr>
+          <w:rFonts w:asciiTheme="majorBidi" w:hAnsiTheme="majorBidi" w:cstheme="majorBidi"/>
+          <w:b/>
+          <w:bCs/>
+          <w:sz w:val="40"/>
+          <w:szCs w:val="40"/>
+        </w:rPr>
+        <w:t xml:space="preserve"> word</w:t>
       </w:r>
       <w:r>
         <w:rPr>
@@ -1461,12 +1594,123 @@
     </w:p>
     <w:p>
       <w:pPr>
-        <w:pStyle w:val="ListParagraph"/>
-        <w:bidi w:val="0"/>
-        <w:rPr>
-          <w:rFonts w:asciiTheme="majorBidi" w:hAnsiTheme="majorBidi" w:cstheme="majorBidi"/>
-          <w:sz w:val="32"/>
-          <w:szCs w:val="32"/>
+        <w:bidi w:val="0"/>
+        <w:rPr>
+          <w:rFonts w:asciiTheme="majorBidi" w:hAnsiTheme="majorBidi" w:cstheme="majorBidi"/>
+          <w:color w:val="1F497D" w:themeColor="text2"/>
+          <w:sz w:val="32"/>
+          <w:szCs w:val="32"/>
+        </w:rPr>
+      </w:pPr>
+      <w:r>
+        <w:rPr>
+          <w:rFonts w:asciiTheme="majorBidi" w:hAnsiTheme="majorBidi" w:cstheme="majorBidi"/>
+          <w:color w:val="1F497D" w:themeColor="text2"/>
+          <w:sz w:val="32"/>
+          <w:szCs w:val="32"/>
+        </w:rPr>
+        <w:t xml:space="preserve">This method takes one </w:t>
+      </w:r>
+      <w:r>
+        <w:rPr>
+          <w:rFonts w:asciiTheme="majorBidi" w:hAnsiTheme="majorBidi" w:cstheme="majorBidi"/>
+          <w:color w:val="1F497D" w:themeColor="text2"/>
+          <w:sz w:val="32"/>
+          <w:szCs w:val="32"/>
+        </w:rPr>
+        <w:t xml:space="preserve"> </w:t>
+      </w:r>
+      <w:r>
+        <w:rPr>
+          <w:rFonts w:asciiTheme="majorBidi" w:hAnsiTheme="majorBidi" w:cstheme="majorBidi"/>
+          <w:color w:val="1F497D" w:themeColor="text2"/>
+          <w:sz w:val="32"/>
+          <w:szCs w:val="32"/>
+        </w:rPr>
+        <w:t xml:space="preserve">string to </w:t>
+      </w:r>
+      <w:r>
+        <w:rPr>
+          <w:rFonts w:asciiTheme="majorBidi" w:hAnsiTheme="majorBidi" w:cstheme="majorBidi"/>
+          <w:color w:val="1F497D" w:themeColor="text2"/>
+          <w:sz w:val="32"/>
+          <w:szCs w:val="32"/>
+        </w:rPr>
+        <w:t>find the similar</w:t>
+      </w:r>
+      <w:r>
+        <w:rPr>
+          <w:rFonts w:asciiTheme="majorBidi" w:hAnsiTheme="majorBidi" w:cstheme="majorBidi"/>
+          <w:color w:val="1F497D" w:themeColor="text2"/>
+          <w:sz w:val="32"/>
+          <w:szCs w:val="32"/>
+        </w:rPr>
+        <w:t xml:space="preserve"> word</w:t>
+      </w:r>
+      <w:r>
+        <w:rPr>
+          <w:rFonts w:asciiTheme="majorBidi" w:hAnsiTheme="majorBidi" w:cstheme="majorBidi"/>
+          <w:color w:val="1F497D" w:themeColor="text2"/>
+          <w:sz w:val="32"/>
+          <w:szCs w:val="32"/>
+        </w:rPr>
+        <w:t>s</w:t>
+      </w:r>
+      <w:r>
+        <w:rPr>
+          <w:rFonts w:asciiTheme="majorBidi" w:hAnsiTheme="majorBidi" w:cstheme="majorBidi"/>
+          <w:color w:val="1F497D" w:themeColor="text2"/>
+          <w:sz w:val="32"/>
+          <w:szCs w:val="32"/>
+        </w:rPr>
+        <w:t xml:space="preserve"> from the dictionary, it searches for </w:t>
+      </w:r>
+      <w:r>
+        <w:rPr>
+          <w:rFonts w:asciiTheme="majorBidi" w:hAnsiTheme="majorBidi" w:cstheme="majorBidi"/>
+          <w:color w:val="1F497D" w:themeColor="text2"/>
+          <w:sz w:val="32"/>
+          <w:szCs w:val="32"/>
+        </w:rPr>
+        <w:t xml:space="preserve">the words that have the same length or </w:t>
+      </w:r>
+      <w:r>
+        <w:rPr>
+          <w:rFonts w:asciiTheme="majorBidi" w:hAnsiTheme="majorBidi" w:cstheme="majorBidi"/>
+          <w:color w:val="1F497D" w:themeColor="text2"/>
+          <w:sz w:val="32"/>
+          <w:szCs w:val="32"/>
+        </w:rPr>
+        <w:t>differ by one letter in the length</w:t>
+      </w:r>
+      <w:r>
+        <w:rPr>
+          <w:rFonts w:asciiTheme="majorBidi" w:hAnsiTheme="majorBidi" w:cstheme="majorBidi"/>
+          <w:color w:val="1F497D" w:themeColor="text2"/>
+          <w:sz w:val="32"/>
+          <w:szCs w:val="32"/>
+        </w:rPr>
+        <w:t>, if it’s found,</w:t>
+      </w:r>
+      <w:r>
+        <w:rPr>
+          <w:rFonts w:asciiTheme="majorBidi" w:hAnsiTheme="majorBidi" w:cstheme="majorBidi"/>
+          <w:color w:val="1F497D" w:themeColor="text2"/>
+          <w:sz w:val="32"/>
+          <w:szCs w:val="32"/>
+        </w:rPr>
+        <w:t xml:space="preserve"> it should be printed.</w:t>
+      </w:r>
+    </w:p>
+    <w:p>
+      <w:pPr>
+        <w:bidi w:val="0"/>
+        <w:rPr>
+          <w:rFonts w:asciiTheme="majorBidi" w:hAnsiTheme="majorBidi" w:cstheme="majorBidi"/>
+          <w:b/>
+          <w:bCs/>
+          <w:sz w:val="40"/>
+          <w:szCs w:val="40"/>
         </w:rPr>
       </w:pPr>
       <w:r>
@@ -1474,10 +1718,10 @@
           <w:noProof/>
         </w:rPr>
         <w:drawing>
-          <wp:inline distT="0" distB="0" distL="0" distR="0" wp14:anchorId="0DB739E7" wp14:editId="080E3D45">
-            <wp:extent cx="6057900" cy="1517650"/>
-            <wp:effectExtent l="0" t="0" r="0" b="6350"/>
-            <wp:docPr id="24" name="Picture 24" descr="Text&#10;&#10;Description automatically generated"/>
+          <wp:inline distT="0" distB="0" distL="0" distR="0" wp14:anchorId="34986C2A" wp14:editId="567A59D4">
+            <wp:extent cx="5809524" cy="1790476"/>
+            <wp:effectExtent l="0" t="0" r="1270" b="635"/>
+            <wp:docPr id="2" name="Picture 2"/>
             <wp:cNvGraphicFramePr>
               <a:graphicFrameLocks xmlns:a="http://schemas.openxmlformats.org/drawingml/2006/main" noChangeAspect="1"/>
             </wp:cNvGraphicFramePr>
@@ -1485,7 +1729,7 @@
               <a:graphicData uri="http://schemas.openxmlformats.org/drawingml/2006/picture">
                 <pic:pic xmlns:pic="http://schemas.openxmlformats.org/drawingml/2006/picture">
                   <pic:nvPicPr>
-                    <pic:cNvPr id="24" name="Picture 24" descr="Text&#10;&#10;Description automatically generated"/>
+                    <pic:cNvPr id="1" name=""/>
                     <pic:cNvPicPr/>
                   </pic:nvPicPr>
                   <pic:blipFill>
@@ -1497,7 +1741,7 @@
                   <pic:spPr>
                     <a:xfrm>
                       <a:off x="0" y="0"/>
-                      <a:ext cx="6057900" cy="1517650"/>
+                      <a:ext cx="5809524" cy="1790476"/>
                     </a:xfrm>
                     <a:prstGeom prst="rect">
                       <a:avLst/>
@@ -1509,63 +1753,80 @@
           </wp:inline>
         </w:drawing>
       </w:r>
-    </w:p>
-    <w:p>
-      <w:pPr>
-        <w:pStyle w:val="ListParagraph"/>
-        <w:bidi w:val="0"/>
-        <w:rPr>
-          <w:rFonts w:asciiTheme="majorBidi" w:hAnsiTheme="majorBidi" w:cstheme="majorBidi"/>
-          <w:sz w:val="32"/>
-          <w:szCs w:val="32"/>
-        </w:rPr>
-      </w:pPr>
-    </w:p>
-    <w:p>
-      <w:pPr>
-        <w:pStyle w:val="ListParagraph"/>
-        <w:numPr>
-          <w:ilvl w:val="0"/>
-          <w:numId w:val="6"/>
-        </w:numPr>
-        <w:bidi w:val="0"/>
-        <w:rPr>
-          <w:rFonts w:asciiTheme="majorBidi" w:hAnsiTheme="majorBidi" w:cstheme="majorBidi"/>
-          <w:b/>
-          <w:bCs/>
-          <w:sz w:val="40"/>
-          <w:szCs w:val="40"/>
-        </w:rPr>
-      </w:pPr>
-      <w:r>
-        <w:rPr>
-          <w:rFonts w:asciiTheme="majorBidi" w:hAnsiTheme="majorBidi" w:cstheme="majorBidi"/>
-          <w:b/>
-          <w:bCs/>
-          <w:sz w:val="40"/>
-          <w:szCs w:val="40"/>
-        </w:rPr>
-        <w:t>WordNotFoundException</w:t>
-      </w:r>
-      <w:r>
-        <w:rPr>
-          <w:rFonts w:asciiTheme="majorBidi" w:hAnsiTheme="majorBidi" w:cstheme="majorBidi"/>
-          <w:b/>
-          <w:bCs/>
-          <w:sz w:val="40"/>
-          <w:szCs w:val="40"/>
-        </w:rPr>
-        <w:t>:</w:t>
-      </w:r>
-    </w:p>
-    <w:p>
-      <w:pPr>
-        <w:pStyle w:val="ListParagraph"/>
-        <w:bidi w:val="0"/>
-        <w:rPr>
-          <w:rFonts w:asciiTheme="majorBidi" w:hAnsiTheme="majorBidi" w:cstheme="majorBidi"/>
-          <w:sz w:val="32"/>
-          <w:szCs w:val="32"/>
+      <w:r>
+        <w:rPr>
+          <w:rFonts w:asciiTheme="majorBidi" w:hAnsiTheme="majorBidi" w:cstheme="majorBidi"/>
+          <w:b/>
+          <w:bCs/>
+          <w:sz w:val="40"/>
+          <w:szCs w:val="40"/>
+        </w:rPr>
+        <w:t xml:space="preserve"> </w:t>
+      </w:r>
+    </w:p>
+    <w:p>
+      <w:pPr>
+        <w:bidi w:val="0"/>
+        <w:rPr>
+          <w:rFonts w:asciiTheme="majorBidi" w:hAnsiTheme="majorBidi" w:cstheme="majorBidi"/>
+          <w:color w:val="1F497D" w:themeColor="text2"/>
+          <w:sz w:val="32"/>
+          <w:szCs w:val="32"/>
+        </w:rPr>
+      </w:pPr>
+      <w:r>
+        <w:rPr>
+          <w:rFonts w:asciiTheme="majorBidi" w:hAnsiTheme="majorBidi" w:cstheme="majorBidi"/>
+          <w:color w:val="1F497D" w:themeColor="text2"/>
+          <w:sz w:val="32"/>
+          <w:szCs w:val="32"/>
+        </w:rPr>
+        <w:t>Helper method to call the recursive method with the root to start searching.</w:t>
+      </w:r>
+    </w:p>
+    <w:p>
+      <w:pPr>
+        <w:bidi w:val="0"/>
+        <w:rPr>
+          <w:rFonts w:asciiTheme="majorBidi" w:hAnsiTheme="majorBidi" w:cstheme="majorBidi"/>
+          <w:b/>
+          <w:bCs/>
+          <w:sz w:val="40"/>
+          <w:szCs w:val="40"/>
+        </w:rPr>
+      </w:pPr>
+      <w:proofErr w:type="spellStart"/>
+      <w:r>
+        <w:rPr>
+          <w:rFonts w:asciiTheme="majorBidi" w:hAnsiTheme="majorBidi" w:cstheme="majorBidi"/>
+          <w:b/>
+          <w:bCs/>
+          <w:sz w:val="40"/>
+          <w:szCs w:val="40"/>
+        </w:rPr>
+        <w:t>findSimilar</w:t>
+      </w:r>
+      <w:proofErr w:type="spellEnd"/>
+      <w:r>
+        <w:rPr>
+          <w:rFonts w:asciiTheme="majorBidi" w:hAnsiTheme="majorBidi" w:cstheme="majorBidi"/>
+          <w:b/>
+          <w:bCs/>
+          <w:sz w:val="40"/>
+          <w:szCs w:val="40"/>
+        </w:rPr>
+        <w:t xml:space="preserve"> method: Part 1</w:t>
+      </w:r>
+    </w:p>
+    <w:p>
+      <w:pPr>
+        <w:bidi w:val="0"/>
+        <w:rPr>
+          <w:rFonts w:asciiTheme="majorBidi" w:hAnsiTheme="majorBidi" w:cstheme="majorBidi"/>
+          <w:b/>
+          <w:bCs/>
+          <w:sz w:val="40"/>
+          <w:szCs w:val="40"/>
         </w:rPr>
       </w:pPr>
       <w:r>
@@ -1573,10 +1834,10 @@
           <w:noProof/>
         </w:rPr>
         <w:drawing>
-          <wp:inline distT="0" distB="0" distL="0" distR="0" wp14:anchorId="1B2724F1" wp14:editId="2CE35422">
-            <wp:extent cx="5213350" cy="1551940"/>
-            <wp:effectExtent l="0" t="0" r="6350" b="0"/>
-            <wp:docPr id="25" name="Picture 25" descr="Graphical user interface, text&#10;&#10;Description automatically generated"/>
+          <wp:inline distT="0" distB="0" distL="0" distR="0" wp14:anchorId="4785A034" wp14:editId="0C224129">
+            <wp:extent cx="6645910" cy="3975735"/>
+            <wp:effectExtent l="0" t="0" r="2540" b="5715"/>
+            <wp:docPr id="3" name="Picture 3"/>
             <wp:cNvGraphicFramePr>
               <a:graphicFrameLocks xmlns:a="http://schemas.openxmlformats.org/drawingml/2006/main" noChangeAspect="1"/>
             </wp:cNvGraphicFramePr>
@@ -1584,7 +1845,7 @@
               <a:graphicData uri="http://schemas.openxmlformats.org/drawingml/2006/picture">
                 <pic:pic xmlns:pic="http://schemas.openxmlformats.org/drawingml/2006/picture">
                   <pic:nvPicPr>
-                    <pic:cNvPr id="25" name="Picture 25" descr="Graphical user interface, text&#10;&#10;Description automatically generated"/>
+                    <pic:cNvPr id="1" name=""/>
                     <pic:cNvPicPr/>
                   </pic:nvPicPr>
                   <pic:blipFill>
@@ -1596,7 +1857,7 @@
                   <pic:spPr>
                     <a:xfrm>
                       <a:off x="0" y="0"/>
-                      <a:ext cx="5213350" cy="1551940"/>
+                      <a:ext cx="6645910" cy="3975735"/>
                     </a:xfrm>
                     <a:prstGeom prst="rect">
                       <a:avLst/>
@@ -1611,49 +1872,130 @@
     </w:p>
     <w:p>
       <w:pPr>
-        <w:pStyle w:val="ListParagraph"/>
-        <w:numPr>
-          <w:ilvl w:val="0"/>
-          <w:numId w:val="6"/>
-        </w:numPr>
-        <w:bidi w:val="0"/>
-        <w:rPr>
-          <w:rFonts w:asciiTheme="majorBidi" w:hAnsiTheme="majorBidi" w:cstheme="majorBidi"/>
-          <w:b/>
-          <w:bCs/>
-          <w:sz w:val="40"/>
-          <w:szCs w:val="40"/>
-        </w:rPr>
-      </w:pPr>
-      <w:r>
-        <w:rPr>
-          <w:rFonts w:asciiTheme="majorBidi" w:hAnsiTheme="majorBidi" w:cstheme="majorBidi"/>
-          <w:b/>
-          <w:bCs/>
-          <w:sz w:val="40"/>
-          <w:szCs w:val="40"/>
-        </w:rPr>
-        <w:t>Catches in the test class</w:t>
-      </w:r>
-      <w:r>
-        <w:rPr>
-          <w:rFonts w:asciiTheme="majorBidi" w:hAnsiTheme="majorBidi" w:cstheme="majorBidi"/>
-          <w:b/>
-          <w:bCs/>
-          <w:sz w:val="40"/>
-          <w:szCs w:val="40"/>
-        </w:rPr>
-        <w:t>:</w:t>
-      </w:r>
-    </w:p>
-    <w:p>
-      <w:pPr>
-        <w:pStyle w:val="ListParagraph"/>
-        <w:bidi w:val="0"/>
-        <w:rPr>
-          <w:rFonts w:asciiTheme="majorBidi" w:hAnsiTheme="majorBidi" w:cstheme="majorBidi"/>
-          <w:sz w:val="32"/>
-          <w:szCs w:val="32"/>
+        <w:tabs>
+          <w:tab w:val="right" w:pos="10466"/>
+        </w:tabs>
+        <w:bidi w:val="0"/>
+        <w:rPr>
+          <w:rFonts w:asciiTheme="majorBidi" w:hAnsiTheme="majorBidi" w:cstheme="majorBidi"/>
+          <w:color w:val="1F497D" w:themeColor="text2"/>
+          <w:sz w:val="32"/>
+          <w:szCs w:val="32"/>
+        </w:rPr>
+      </w:pPr>
+      <w:r>
+        <w:rPr>
+          <w:rFonts w:asciiTheme="majorBidi" w:hAnsiTheme="majorBidi" w:cstheme="majorBidi"/>
+          <w:color w:val="1F497D" w:themeColor="text2"/>
+          <w:sz w:val="32"/>
+          <w:szCs w:val="32"/>
+        </w:rPr>
+        <w:t xml:space="preserve">In this part we call the method with moving to left, and we check if the input word length is equal to the word which we found, then if its equal, then </w:t>
+      </w:r>
+      <w:r>
+        <w:rPr>
+          <w:rFonts w:asciiTheme="majorBidi" w:hAnsiTheme="majorBidi" w:cstheme="majorBidi"/>
+          <w:color w:val="1F497D" w:themeColor="text2"/>
+          <w:sz w:val="32"/>
+          <w:szCs w:val="32"/>
+        </w:rPr>
+        <w:t xml:space="preserve">we initialize a variable called </w:t>
+      </w:r>
+      <w:proofErr w:type="spellStart"/>
+      <w:r>
+        <w:rPr>
+          <w:rFonts w:asciiTheme="majorBidi" w:hAnsiTheme="majorBidi" w:cstheme="majorBidi"/>
+          <w:color w:val="1F497D" w:themeColor="text2"/>
+          <w:sz w:val="32"/>
+          <w:szCs w:val="32"/>
+        </w:rPr>
+        <w:t>differentLetter</w:t>
+      </w:r>
+      <w:proofErr w:type="spellEnd"/>
+      <w:r>
+        <w:rPr>
+          <w:rFonts w:asciiTheme="majorBidi" w:hAnsiTheme="majorBidi" w:cstheme="majorBidi"/>
+          <w:color w:val="1F497D" w:themeColor="text2"/>
+          <w:sz w:val="32"/>
+          <w:szCs w:val="32"/>
+        </w:rPr>
+        <w:t xml:space="preserve"> to count how many letter the two words are different from each other, we check for each character, if we finish and we get </w:t>
+      </w:r>
+      <w:proofErr w:type="spellStart"/>
+      <w:r>
+        <w:rPr>
+          <w:rFonts w:asciiTheme="majorBidi" w:hAnsiTheme="majorBidi" w:cstheme="majorBidi"/>
+          <w:color w:val="1F497D" w:themeColor="text2"/>
+          <w:sz w:val="32"/>
+          <w:szCs w:val="32"/>
+        </w:rPr>
+        <w:t>differentLetter</w:t>
+      </w:r>
+      <w:proofErr w:type="spellEnd"/>
+      <w:r>
+        <w:rPr>
+          <w:rFonts w:asciiTheme="majorBidi" w:hAnsiTheme="majorBidi" w:cstheme="majorBidi"/>
+          <w:color w:val="1F497D" w:themeColor="text2"/>
+          <w:sz w:val="32"/>
+          <w:szCs w:val="32"/>
+        </w:rPr>
+        <w:t xml:space="preserve"> = 1, then print the founded word.</w:t>
+      </w:r>
+    </w:p>
+    <w:p>
+      <w:pPr>
+        <w:bidi w:val="0"/>
+        <w:rPr>
+          <w:rFonts w:asciiTheme="majorBidi" w:hAnsiTheme="majorBidi" w:cstheme="majorBidi"/>
+          <w:b/>
+          <w:bCs/>
+          <w:sz w:val="40"/>
+          <w:szCs w:val="40"/>
+        </w:rPr>
+      </w:pPr>
+      <w:proofErr w:type="spellStart"/>
+      <w:r>
+        <w:rPr>
+          <w:rFonts w:asciiTheme="majorBidi" w:hAnsiTheme="majorBidi" w:cstheme="majorBidi"/>
+          <w:b/>
+          <w:bCs/>
+          <w:sz w:val="40"/>
+          <w:szCs w:val="40"/>
+        </w:rPr>
+        <w:lastRenderedPageBreak/>
+        <w:t>findSimilar</w:t>
+      </w:r>
+      <w:proofErr w:type="spellEnd"/>
+      <w:r>
+        <w:rPr>
+          <w:rFonts w:asciiTheme="majorBidi" w:hAnsiTheme="majorBidi" w:cstheme="majorBidi"/>
+          <w:b/>
+          <w:bCs/>
+          <w:sz w:val="40"/>
+          <w:szCs w:val="40"/>
+        </w:rPr>
+        <w:t xml:space="preserve"> method: Part </w:t>
+      </w:r>
+      <w:r>
+        <w:rPr>
+          <w:rFonts w:asciiTheme="majorBidi" w:hAnsiTheme="majorBidi" w:cstheme="majorBidi"/>
+          <w:b/>
+          <w:bCs/>
+          <w:sz w:val="40"/>
+          <w:szCs w:val="40"/>
+        </w:rPr>
+        <w:t>2</w:t>
+      </w:r>
+    </w:p>
+    <w:p>
+      <w:pPr>
+        <w:bidi w:val="0"/>
+        <w:rPr>
+          <w:rFonts w:asciiTheme="majorBidi" w:hAnsiTheme="majorBidi" w:cstheme="majorBidi"/>
+          <w:b/>
+          <w:bCs/>
+          <w:sz w:val="40"/>
+          <w:szCs w:val="40"/>
         </w:rPr>
       </w:pPr>
       <w:r>
@@ -1661,10 +2003,10 @@
           <w:noProof/>
         </w:rPr>
         <w:drawing>
-          <wp:inline distT="0" distB="0" distL="0" distR="0" wp14:anchorId="4C08B4B9" wp14:editId="6E621FDA">
-            <wp:extent cx="6271260" cy="4705350"/>
-            <wp:effectExtent l="0" t="0" r="0" b="0"/>
-            <wp:docPr id="36" name="Picture 36"/>
+          <wp:inline distT="0" distB="0" distL="0" distR="0" wp14:anchorId="66B6D396" wp14:editId="79D94F1C">
+            <wp:extent cx="6645910" cy="4640580"/>
+            <wp:effectExtent l="0" t="0" r="2540" b="7620"/>
+            <wp:docPr id="4" name="Picture 4"/>
             <wp:cNvGraphicFramePr>
               <a:graphicFrameLocks xmlns:a="http://schemas.openxmlformats.org/drawingml/2006/main" noChangeAspect="1"/>
             </wp:cNvGraphicFramePr>
@@ -1684,7 +2026,7 @@
                   <pic:spPr>
                     <a:xfrm>
                       <a:off x="0" y="0"/>
-                      <a:ext cx="6271260" cy="4705350"/>
+                      <a:ext cx="6645910" cy="4640580"/>
                     </a:xfrm>
                     <a:prstGeom prst="rect">
                       <a:avLst/>
@@ -1699,15 +2041,204 @@
     </w:p>
     <w:p>
       <w:pPr>
-        <w:bidi w:val="0"/>
-        <w:rPr>
-          <w:rFonts w:asciiTheme="majorBidi" w:hAnsiTheme="majorBidi" w:cstheme="majorBidi"/>
-          <w:b/>
-          <w:bCs/>
-          <w:sz w:val="40"/>
-          <w:szCs w:val="40"/>
-        </w:rPr>
-      </w:pPr>
+        <w:tabs>
+          <w:tab w:val="right" w:pos="10466"/>
+        </w:tabs>
+        <w:bidi w:val="0"/>
+        <w:rPr>
+          <w:rFonts w:asciiTheme="majorBidi" w:hAnsiTheme="majorBidi" w:cstheme="majorBidi"/>
+          <w:color w:val="1F497D" w:themeColor="text2"/>
+          <w:sz w:val="32"/>
+          <w:szCs w:val="32"/>
+        </w:rPr>
+      </w:pPr>
+      <w:r>
+        <w:rPr>
+          <w:rFonts w:asciiTheme="majorBidi" w:hAnsiTheme="majorBidi" w:cstheme="majorBidi"/>
+          <w:color w:val="1F497D" w:themeColor="text2"/>
+          <w:sz w:val="32"/>
+          <w:szCs w:val="32"/>
+        </w:rPr>
+        <w:t xml:space="preserve">This part if the previous condition (same length) not true, then check if the input word length greater than the founded word by 1, </w:t>
+      </w:r>
+      <w:r>
+        <w:rPr>
+          <w:rFonts w:asciiTheme="majorBidi" w:hAnsiTheme="majorBidi" w:cstheme="majorBidi"/>
+          <w:color w:val="1F497D" w:themeColor="text2"/>
+          <w:sz w:val="32"/>
+          <w:szCs w:val="32"/>
+        </w:rPr>
+        <w:t xml:space="preserve">then we initialize a variable called </w:t>
+      </w:r>
+      <w:proofErr w:type="spellStart"/>
+      <w:r>
+        <w:rPr>
+          <w:rFonts w:asciiTheme="majorBidi" w:hAnsiTheme="majorBidi" w:cstheme="majorBidi"/>
+          <w:color w:val="1F497D" w:themeColor="text2"/>
+          <w:sz w:val="32"/>
+          <w:szCs w:val="32"/>
+        </w:rPr>
+        <w:t>differentLetter</w:t>
+      </w:r>
+      <w:proofErr w:type="spellEnd"/>
+      <w:r>
+        <w:rPr>
+          <w:rFonts w:asciiTheme="majorBidi" w:hAnsiTheme="majorBidi" w:cstheme="majorBidi"/>
+          <w:color w:val="1F497D" w:themeColor="text2"/>
+          <w:sz w:val="32"/>
+          <w:szCs w:val="32"/>
+        </w:rPr>
+        <w:t xml:space="preserve"> to count how many letter the two words are different from each other, we check for each character,</w:t>
+      </w:r>
+      <w:r>
+        <w:rPr>
+          <w:rFonts w:asciiTheme="majorBidi" w:hAnsiTheme="majorBidi" w:cstheme="majorBidi"/>
+          <w:color w:val="1F497D" w:themeColor="text2"/>
+          <w:sz w:val="32"/>
+          <w:szCs w:val="32"/>
+        </w:rPr>
+        <w:t xml:space="preserve"> if we get </w:t>
+      </w:r>
+      <w:proofErr w:type="spellStart"/>
+      <w:r>
+        <w:rPr>
+          <w:rFonts w:asciiTheme="majorBidi" w:hAnsiTheme="majorBidi" w:cstheme="majorBidi"/>
+          <w:color w:val="1F497D" w:themeColor="text2"/>
+          <w:sz w:val="32"/>
+          <w:szCs w:val="32"/>
+        </w:rPr>
+        <w:t>a</w:t>
+      </w:r>
+      <w:proofErr w:type="spellEnd"/>
+      <w:r>
+        <w:rPr>
+          <w:rFonts w:asciiTheme="majorBidi" w:hAnsiTheme="majorBidi" w:cstheme="majorBidi"/>
+          <w:color w:val="1F497D" w:themeColor="text2"/>
+          <w:sz w:val="32"/>
+          <w:szCs w:val="32"/>
+        </w:rPr>
+        <w:t xml:space="preserve"> different character, then we skip that character for the input word, then compare each character,</w:t>
+      </w:r>
+      <w:r>
+        <w:rPr>
+          <w:rFonts w:asciiTheme="majorBidi" w:hAnsiTheme="majorBidi" w:cstheme="majorBidi"/>
+          <w:color w:val="1F497D" w:themeColor="text2"/>
+          <w:sz w:val="32"/>
+          <w:szCs w:val="32"/>
+        </w:rPr>
+        <w:t xml:space="preserve"> if we finish and we get </w:t>
+      </w:r>
+      <w:proofErr w:type="spellStart"/>
+      <w:r>
+        <w:rPr>
+          <w:rFonts w:asciiTheme="majorBidi" w:hAnsiTheme="majorBidi" w:cstheme="majorBidi"/>
+          <w:color w:val="1F497D" w:themeColor="text2"/>
+          <w:sz w:val="32"/>
+          <w:szCs w:val="32"/>
+        </w:rPr>
+        <w:t>differentLetter</w:t>
+      </w:r>
+      <w:proofErr w:type="spellEnd"/>
+      <w:r>
+        <w:rPr>
+          <w:rFonts w:asciiTheme="majorBidi" w:hAnsiTheme="majorBidi" w:cstheme="majorBidi"/>
+          <w:color w:val="1F497D" w:themeColor="text2"/>
+          <w:sz w:val="32"/>
+          <w:szCs w:val="32"/>
+        </w:rPr>
+        <w:t xml:space="preserve"> = 1</w:t>
+      </w:r>
+      <w:r>
+        <w:rPr>
+          <w:rFonts w:asciiTheme="majorBidi" w:hAnsiTheme="majorBidi" w:cstheme="majorBidi"/>
+          <w:color w:val="1F497D" w:themeColor="text2"/>
+          <w:sz w:val="32"/>
+          <w:szCs w:val="32"/>
+        </w:rPr>
+        <w:t xml:space="preserve"> or = 0 (which means there is no difference or the different character is the last character in the input word)</w:t>
+      </w:r>
+      <w:r>
+        <w:rPr>
+          <w:rFonts w:asciiTheme="majorBidi" w:hAnsiTheme="majorBidi" w:cstheme="majorBidi"/>
+          <w:color w:val="1F497D" w:themeColor="text2"/>
+          <w:sz w:val="32"/>
+          <w:szCs w:val="32"/>
+        </w:rPr>
+        <w:t>, then print the founded word.</w:t>
+      </w:r>
+    </w:p>
+    <w:p>
+      <w:pPr>
+        <w:bidi w:val="0"/>
+        <w:rPr>
+          <w:rFonts w:asciiTheme="majorBidi" w:hAnsiTheme="majorBidi" w:cstheme="majorBidi"/>
+          <w:b/>
+          <w:bCs/>
+          <w:sz w:val="40"/>
+          <w:szCs w:val="40"/>
+        </w:rPr>
+      </w:pPr>
+    </w:p>
+    <w:p>
+      <w:pPr>
+        <w:bidi w:val="0"/>
+        <w:rPr>
+          <w:rFonts w:asciiTheme="majorBidi" w:hAnsiTheme="majorBidi" w:cstheme="majorBidi"/>
+          <w:b/>
+          <w:bCs/>
+          <w:sz w:val="40"/>
+          <w:szCs w:val="40"/>
+        </w:rPr>
+      </w:pPr>
+    </w:p>
+    <w:p>
+      <w:pPr>
+        <w:bidi w:val="0"/>
+        <w:rPr>
+          <w:rFonts w:asciiTheme="majorBidi" w:hAnsiTheme="majorBidi" w:cstheme="majorBidi"/>
+          <w:b/>
+          <w:bCs/>
+          <w:sz w:val="40"/>
+          <w:szCs w:val="40"/>
+        </w:rPr>
+      </w:pPr>
+    </w:p>
+    <w:p>
+      <w:pPr>
+        <w:bidi w:val="0"/>
+        <w:rPr>
+          <w:rFonts w:asciiTheme="majorBidi" w:hAnsiTheme="majorBidi" w:cstheme="majorBidi"/>
+          <w:b/>
+          <w:bCs/>
+          <w:sz w:val="40"/>
+          <w:szCs w:val="40"/>
+        </w:rPr>
+      </w:pPr>
+    </w:p>
+    <w:p>
+      <w:pPr>
+        <w:bidi w:val="0"/>
+        <w:rPr>
+          <w:rFonts w:asciiTheme="majorBidi" w:hAnsiTheme="majorBidi" w:cstheme="majorBidi"/>
+          <w:b/>
+          <w:bCs/>
+          <w:sz w:val="40"/>
+          <w:szCs w:val="40"/>
+        </w:rPr>
+      </w:pPr>
+    </w:p>
+    <w:p>
+      <w:pPr>
+        <w:bidi w:val="0"/>
+        <w:rPr>
+          <w:rFonts w:asciiTheme="majorBidi" w:hAnsiTheme="majorBidi" w:cstheme="majorBidi"/>
+          <w:b/>
+          <w:bCs/>
+          <w:sz w:val="40"/>
+          <w:szCs w:val="40"/>
+        </w:rPr>
+      </w:pPr>
+      <w:proofErr w:type="spellStart"/>
       <w:r>
         <w:rPr>
           <w:rFonts w:asciiTheme="majorBidi" w:hAnsiTheme="majorBidi" w:cstheme="majorBidi"/>
@@ -1717,98 +2248,33 @@
           <w:szCs w:val="40"/>
         </w:rPr>
         <w:lastRenderedPageBreak/>
-        <w:t>Test class:</w:t>
-      </w:r>
-    </w:p>
-    <w:p>
-      <w:pPr>
-        <w:pStyle w:val="ListParagraph"/>
-        <w:numPr>
-          <w:ilvl w:val="0"/>
-          <w:numId w:val="3"/>
-        </w:numPr>
-        <w:bidi w:val="0"/>
-        <w:rPr>
-          <w:rFonts w:asciiTheme="majorBidi" w:hAnsiTheme="majorBidi" w:cstheme="majorBidi"/>
-          <w:b/>
-          <w:bCs/>
-          <w:sz w:val="40"/>
-          <w:szCs w:val="40"/>
-        </w:rPr>
-      </w:pPr>
-      <w:r>
-        <w:rPr>
-          <w:rFonts w:asciiTheme="majorBidi" w:hAnsiTheme="majorBidi" w:cstheme="majorBidi"/>
-          <w:b/>
-          <w:bCs/>
-          <w:sz w:val="40"/>
-          <w:szCs w:val="40"/>
-        </w:rPr>
-        <w:t xml:space="preserve"> </w:t>
-      </w:r>
-      <w:r>
-        <w:rPr>
-          <w:rFonts w:asciiTheme="majorBidi" w:hAnsiTheme="majorBidi" w:cstheme="majorBidi"/>
-          <w:b/>
-          <w:bCs/>
-          <w:sz w:val="40"/>
-          <w:szCs w:val="40"/>
-        </w:rPr>
-        <w:t>Initialization</w:t>
-      </w:r>
-    </w:p>
-    <w:p>
-      <w:pPr>
-        <w:pStyle w:val="ListParagraph"/>
-        <w:numPr>
-          <w:ilvl w:val="0"/>
-          <w:numId w:val="4"/>
-        </w:numPr>
-        <w:bidi w:val="0"/>
-        <w:rPr>
-          <w:rFonts w:asciiTheme="majorBidi" w:hAnsiTheme="majorBidi" w:cstheme="majorBidi"/>
-          <w:b/>
-          <w:bCs/>
-          <w:sz w:val="40"/>
-          <w:szCs w:val="40"/>
-        </w:rPr>
-      </w:pPr>
-      <w:r>
-        <w:rPr>
-          <w:rFonts w:asciiTheme="majorBidi" w:hAnsiTheme="majorBidi" w:cstheme="majorBidi"/>
-          <w:b/>
-          <w:bCs/>
-          <w:sz w:val="40"/>
-          <w:szCs w:val="40"/>
-        </w:rPr>
-        <w:t>A</w:t>
-      </w:r>
-      <w:r>
-        <w:rPr>
-          <w:rFonts w:asciiTheme="majorBidi" w:hAnsiTheme="majorBidi" w:cstheme="majorBidi"/>
-          <w:b/>
-          <w:bCs/>
-          <w:sz w:val="40"/>
-          <w:szCs w:val="40"/>
-        </w:rPr>
-        <w:t xml:space="preserve"> single string</w:t>
-      </w:r>
-      <w:r>
-        <w:rPr>
-          <w:rFonts w:asciiTheme="majorBidi" w:hAnsiTheme="majorBidi" w:cstheme="majorBidi"/>
-          <w:b/>
-          <w:bCs/>
-          <w:sz w:val="40"/>
-          <w:szCs w:val="40"/>
-        </w:rPr>
-        <w:t>.</w:t>
-      </w:r>
-    </w:p>
-    <w:p>
-      <w:pPr>
-        <w:pStyle w:val="ListParagraph"/>
-        <w:bidi w:val="0"/>
-        <w:ind w:left="1440"/>
+        <w:t>findSimilar</w:t>
+      </w:r>
+      <w:proofErr w:type="spellEnd"/>
+      <w:r>
+        <w:rPr>
+          <w:rFonts w:asciiTheme="majorBidi" w:hAnsiTheme="majorBidi" w:cstheme="majorBidi"/>
+          <w:b/>
+          <w:bCs/>
+          <w:sz w:val="40"/>
+          <w:szCs w:val="40"/>
+        </w:rPr>
+        <w:t xml:space="preserve"> method: Part </w:t>
+      </w:r>
+      <w:r>
+        <w:rPr>
+          <w:rFonts w:asciiTheme="majorBidi" w:hAnsiTheme="majorBidi" w:cstheme="majorBidi"/>
+          <w:b/>
+          <w:bCs/>
+          <w:sz w:val="40"/>
+          <w:szCs w:val="40"/>
+        </w:rPr>
+        <w:t>3</w:t>
+      </w:r>
+    </w:p>
+    <w:p>
+      <w:pPr>
+        <w:bidi w:val="0"/>
         <w:rPr>
           <w:rFonts w:asciiTheme="majorBidi" w:hAnsiTheme="majorBidi" w:cstheme="majorBidi"/>
           <w:b/>
@@ -1822,10 +2288,10 @@
           <w:noProof/>
         </w:rPr>
         <w:drawing>
-          <wp:inline distT="0" distB="0" distL="0" distR="0" wp14:anchorId="02FB8AEA" wp14:editId="5101BA42">
-            <wp:extent cx="5836370" cy="1647190"/>
-            <wp:effectExtent l="0" t="0" r="0" b="0"/>
-            <wp:docPr id="35" name="Picture 35" descr="Text&#10;&#10;Description automatically generated"/>
+          <wp:inline distT="0" distB="0" distL="0" distR="0" wp14:anchorId="70B8307C" wp14:editId="70DE6CB3">
+            <wp:extent cx="6645910" cy="4083050"/>
+            <wp:effectExtent l="0" t="0" r="2540" b="0"/>
+            <wp:docPr id="5" name="Picture 5"/>
             <wp:cNvGraphicFramePr>
               <a:graphicFrameLocks xmlns:a="http://schemas.openxmlformats.org/drawingml/2006/main" noChangeAspect="1"/>
             </wp:cNvGraphicFramePr>
@@ -1833,7 +2299,7 @@
               <a:graphicData uri="http://schemas.openxmlformats.org/drawingml/2006/picture">
                 <pic:pic xmlns:pic="http://schemas.openxmlformats.org/drawingml/2006/picture">
                   <pic:nvPicPr>
-                    <pic:cNvPr id="35" name="Picture 35" descr="Text&#10;&#10;Description automatically generated"/>
+                    <pic:cNvPr id="1" name=""/>
                     <pic:cNvPicPr/>
                   </pic:nvPicPr>
                   <pic:blipFill>
@@ -1845,7 +2311,7 @@
                   <pic:spPr>
                     <a:xfrm>
                       <a:off x="0" y="0"/>
-                      <a:ext cx="5841274" cy="1648574"/>
+                      <a:ext cx="6645910" cy="4083050"/>
                     </a:xfrm>
                     <a:prstGeom prst="rect">
                       <a:avLst/>
@@ -1860,15 +2326,283 @@
     </w:p>
     <w:p>
       <w:pPr>
-        <w:pStyle w:val="ListParagraph"/>
-        <w:bidi w:val="0"/>
-        <w:ind w:left="1440"/>
-        <w:rPr>
-          <w:rFonts w:asciiTheme="majorBidi" w:hAnsiTheme="majorBidi" w:cstheme="majorBidi"/>
-          <w:b/>
-          <w:bCs/>
-          <w:sz w:val="40"/>
-          <w:szCs w:val="40"/>
+        <w:tabs>
+          <w:tab w:val="right" w:pos="10466"/>
+        </w:tabs>
+        <w:bidi w:val="0"/>
+        <w:rPr>
+          <w:rFonts w:asciiTheme="majorBidi" w:hAnsiTheme="majorBidi" w:cstheme="majorBidi"/>
+          <w:color w:val="1F497D" w:themeColor="text2"/>
+          <w:sz w:val="32"/>
+          <w:szCs w:val="32"/>
+        </w:rPr>
+      </w:pPr>
+      <w:r>
+        <w:rPr>
+          <w:rFonts w:asciiTheme="majorBidi" w:hAnsiTheme="majorBidi" w:cstheme="majorBidi"/>
+          <w:color w:val="1F497D" w:themeColor="text2"/>
+          <w:sz w:val="32"/>
+          <w:szCs w:val="32"/>
+        </w:rPr>
+        <w:t>This part if the previous condition (</w:t>
+      </w:r>
+      <w:r>
+        <w:rPr>
+          <w:rFonts w:asciiTheme="majorBidi" w:hAnsiTheme="majorBidi" w:cstheme="majorBidi"/>
+          <w:color w:val="1F497D" w:themeColor="text2"/>
+          <w:sz w:val="32"/>
+          <w:szCs w:val="32"/>
+        </w:rPr>
+        <w:t>input word’s length grater by 1</w:t>
+      </w:r>
+      <w:r>
+        <w:rPr>
+          <w:rFonts w:asciiTheme="majorBidi" w:hAnsiTheme="majorBidi" w:cstheme="majorBidi"/>
+          <w:color w:val="1F497D" w:themeColor="text2"/>
+          <w:sz w:val="32"/>
+          <w:szCs w:val="32"/>
+        </w:rPr>
+        <w:t xml:space="preserve">) not true, then check if the </w:t>
+      </w:r>
+      <w:r>
+        <w:rPr>
+          <w:rFonts w:asciiTheme="majorBidi" w:hAnsiTheme="majorBidi" w:cstheme="majorBidi"/>
+          <w:color w:val="1F497D" w:themeColor="text2"/>
+          <w:sz w:val="32"/>
+          <w:szCs w:val="32"/>
+        </w:rPr>
+        <w:t xml:space="preserve">founded </w:t>
+      </w:r>
+      <w:r>
+        <w:rPr>
+          <w:rFonts w:asciiTheme="majorBidi" w:hAnsiTheme="majorBidi" w:cstheme="majorBidi"/>
+          <w:color w:val="1F497D" w:themeColor="text2"/>
+          <w:sz w:val="32"/>
+          <w:szCs w:val="32"/>
+        </w:rPr>
+        <w:t xml:space="preserve">word length greater than the input word by 1, then we initialize a variable called </w:t>
+      </w:r>
+      <w:proofErr w:type="spellStart"/>
+      <w:r>
+        <w:rPr>
+          <w:rFonts w:asciiTheme="majorBidi" w:hAnsiTheme="majorBidi" w:cstheme="majorBidi"/>
+          <w:color w:val="1F497D" w:themeColor="text2"/>
+          <w:sz w:val="32"/>
+          <w:szCs w:val="32"/>
+        </w:rPr>
+        <w:t>differentLetter</w:t>
+      </w:r>
+      <w:proofErr w:type="spellEnd"/>
+      <w:r>
+        <w:rPr>
+          <w:rFonts w:asciiTheme="majorBidi" w:hAnsiTheme="majorBidi" w:cstheme="majorBidi"/>
+          <w:color w:val="1F497D" w:themeColor="text2"/>
+          <w:sz w:val="32"/>
+          <w:szCs w:val="32"/>
+        </w:rPr>
+        <w:t xml:space="preserve"> to count how many letter the two words are different from each other, we check for each character, if we get a different character, then we skip that character for the </w:t>
+      </w:r>
+      <w:r>
+        <w:rPr>
+          <w:rFonts w:asciiTheme="majorBidi" w:hAnsiTheme="majorBidi" w:cstheme="majorBidi"/>
+          <w:color w:val="1F497D" w:themeColor="text2"/>
+          <w:sz w:val="32"/>
+          <w:szCs w:val="32"/>
+        </w:rPr>
+        <w:t>founded</w:t>
+      </w:r>
+      <w:r>
+        <w:rPr>
+          <w:rFonts w:asciiTheme="majorBidi" w:hAnsiTheme="majorBidi" w:cstheme="majorBidi"/>
+          <w:color w:val="1F497D" w:themeColor="text2"/>
+          <w:sz w:val="32"/>
+          <w:szCs w:val="32"/>
+        </w:rPr>
+        <w:t xml:space="preserve"> word, then compare each character, if we finish and we get </w:t>
+      </w:r>
+      <w:proofErr w:type="spellStart"/>
+      <w:r>
+        <w:rPr>
+          <w:rFonts w:asciiTheme="majorBidi" w:hAnsiTheme="majorBidi" w:cstheme="majorBidi"/>
+          <w:color w:val="1F497D" w:themeColor="text2"/>
+          <w:sz w:val="32"/>
+          <w:szCs w:val="32"/>
+        </w:rPr>
+        <w:t>differentLetter</w:t>
+      </w:r>
+      <w:proofErr w:type="spellEnd"/>
+      <w:r>
+        <w:rPr>
+          <w:rFonts w:asciiTheme="majorBidi" w:hAnsiTheme="majorBidi" w:cstheme="majorBidi"/>
+          <w:color w:val="1F497D" w:themeColor="text2"/>
+          <w:sz w:val="32"/>
+          <w:szCs w:val="32"/>
+        </w:rPr>
+        <w:t xml:space="preserve"> = 1 or = 0 (which means there is no difference or the different character is the last character in the </w:t>
+      </w:r>
+      <w:r>
+        <w:rPr>
+          <w:rFonts w:asciiTheme="majorBidi" w:hAnsiTheme="majorBidi" w:cstheme="majorBidi"/>
+          <w:color w:val="1F497D" w:themeColor="text2"/>
+          <w:sz w:val="32"/>
+          <w:szCs w:val="32"/>
+        </w:rPr>
+        <w:t>founded</w:t>
+      </w:r>
+      <w:r>
+        <w:rPr>
+          <w:rFonts w:asciiTheme="majorBidi" w:hAnsiTheme="majorBidi" w:cstheme="majorBidi"/>
+          <w:color w:val="1F497D" w:themeColor="text2"/>
+          <w:sz w:val="32"/>
+          <w:szCs w:val="32"/>
+        </w:rPr>
+        <w:t xml:space="preserve"> word), then print the founded word.</w:t>
+      </w:r>
+    </w:p>
+    <w:p>
+      <w:pPr>
+        <w:tabs>
+          <w:tab w:val="right" w:pos="10466"/>
+        </w:tabs>
+        <w:bidi w:val="0"/>
+        <w:rPr>
+          <w:rFonts w:asciiTheme="majorBidi" w:hAnsiTheme="majorBidi" w:cstheme="majorBidi"/>
+          <w:color w:val="1F497D" w:themeColor="text2"/>
+          <w:sz w:val="32"/>
+          <w:szCs w:val="32"/>
+        </w:rPr>
+      </w:pPr>
+      <w:r>
+        <w:rPr>
+          <w:rFonts w:asciiTheme="majorBidi" w:hAnsiTheme="majorBidi" w:cstheme="majorBidi"/>
+          <w:color w:val="1F497D" w:themeColor="text2"/>
+          <w:sz w:val="32"/>
+          <w:szCs w:val="32"/>
+        </w:rPr>
+        <w:t>Then search in the right subtree.</w:t>
+      </w:r>
+    </w:p>
+    <w:p>
+      <w:pPr>
+        <w:tabs>
+          <w:tab w:val="right" w:pos="10466"/>
+        </w:tabs>
+        <w:bidi w:val="0"/>
+        <w:rPr>
+          <w:rFonts w:asciiTheme="majorBidi" w:hAnsiTheme="majorBidi" w:cstheme="majorBidi"/>
+          <w:color w:val="1F497D" w:themeColor="text2"/>
+          <w:sz w:val="32"/>
+          <w:szCs w:val="32"/>
+        </w:rPr>
+      </w:pPr>
+    </w:p>
+    <w:p>
+      <w:pPr>
+        <w:bidi w:val="0"/>
+        <w:rPr>
+          <w:rFonts w:asciiTheme="majorBidi" w:hAnsiTheme="majorBidi" w:cstheme="majorBidi"/>
+          <w:color w:val="1F497D" w:themeColor="text2"/>
+          <w:sz w:val="32"/>
+          <w:szCs w:val="32"/>
+        </w:rPr>
+      </w:pPr>
+      <w:r>
+        <w:rPr>
+          <w:rFonts w:asciiTheme="majorBidi" w:hAnsiTheme="majorBidi" w:cstheme="majorBidi"/>
+          <w:color w:val="1F497D" w:themeColor="text2"/>
+          <w:sz w:val="32"/>
+          <w:szCs w:val="32"/>
+        </w:rPr>
+        <w:br w:type="page"/>
+      </w:r>
+    </w:p>
+    <w:p>
+      <w:pPr>
+        <w:bidi w:val="0"/>
+        <w:rPr>
+          <w:rFonts w:asciiTheme="majorBidi" w:hAnsiTheme="majorBidi" w:cstheme="majorBidi"/>
+          <w:b/>
+          <w:bCs/>
+          <w:sz w:val="40"/>
+          <w:szCs w:val="40"/>
+        </w:rPr>
+      </w:pPr>
+      <w:r>
+        <w:rPr>
+          <w:rFonts w:asciiTheme="majorBidi" w:hAnsiTheme="majorBidi" w:cstheme="majorBidi"/>
+          <w:b/>
+          <w:bCs/>
+          <w:sz w:val="40"/>
+          <w:szCs w:val="40"/>
+        </w:rPr>
+        <w:lastRenderedPageBreak/>
+        <w:t>6</w:t>
+      </w:r>
+      <w:r>
+        <w:rPr>
+          <w:rFonts w:asciiTheme="majorBidi" w:hAnsiTheme="majorBidi" w:cstheme="majorBidi"/>
+          <w:b/>
+          <w:bCs/>
+          <w:sz w:val="40"/>
+          <w:szCs w:val="40"/>
+        </w:rPr>
+        <w:t>-</w:t>
+      </w:r>
+      <w:r>
+        <w:rPr>
+          <w:rFonts w:asciiTheme="majorBidi" w:hAnsiTheme="majorBidi" w:cstheme="majorBidi"/>
+          <w:b/>
+          <w:bCs/>
+          <w:sz w:val="40"/>
+          <w:szCs w:val="40"/>
+        </w:rPr>
+        <w:t xml:space="preserve"> Save the updated dictionary</w:t>
+      </w:r>
+      <w:r>
+        <w:rPr>
+          <w:rFonts w:asciiTheme="majorBidi" w:hAnsiTheme="majorBidi" w:cstheme="majorBidi"/>
+          <w:b/>
+          <w:bCs/>
+          <w:sz w:val="40"/>
+          <w:szCs w:val="40"/>
+        </w:rPr>
+        <w:t>:</w:t>
+      </w:r>
+    </w:p>
+    <w:p>
+      <w:pPr>
+        <w:tabs>
+          <w:tab w:val="right" w:pos="10466"/>
+        </w:tabs>
+        <w:bidi w:val="0"/>
+        <w:rPr>
+          <w:rFonts w:asciiTheme="majorBidi" w:hAnsiTheme="majorBidi" w:cstheme="majorBidi"/>
+          <w:color w:val="1F497D" w:themeColor="text2"/>
+          <w:sz w:val="32"/>
+          <w:szCs w:val="32"/>
+        </w:rPr>
+      </w:pPr>
+      <w:r>
+        <w:rPr>
+          <w:rFonts w:asciiTheme="majorBidi" w:hAnsiTheme="majorBidi" w:cstheme="majorBidi"/>
+          <w:color w:val="1F497D" w:themeColor="text2"/>
+          <w:sz w:val="32"/>
+          <w:szCs w:val="32"/>
+        </w:rPr>
+        <w:t>After adding or removing words from the dictionary, we save it as a new txt file.</w:t>
+      </w:r>
+    </w:p>
+    <w:p>
+      <w:pPr>
+        <w:tabs>
+          <w:tab w:val="right" w:pos="10466"/>
+        </w:tabs>
+        <w:bidi w:val="0"/>
+        <w:rPr>
+          <w:rFonts w:asciiTheme="majorBidi" w:hAnsiTheme="majorBidi" w:cstheme="majorBidi"/>
+          <w:color w:val="1F497D" w:themeColor="text2"/>
+          <w:sz w:val="32"/>
+          <w:szCs w:val="32"/>
         </w:rPr>
       </w:pPr>
       <w:r>
@@ -1876,10 +2610,10 @@
           <w:noProof/>
         </w:rPr>
         <w:drawing>
-          <wp:inline distT="0" distB="0" distL="0" distR="0" wp14:anchorId="57EDB0F9" wp14:editId="54AB26BC">
-            <wp:extent cx="4790476" cy="961905"/>
-            <wp:effectExtent l="0" t="0" r="0" b="0"/>
-            <wp:docPr id="15" name="Picture 15"/>
+          <wp:inline distT="0" distB="0" distL="0" distR="0" wp14:anchorId="2195A222" wp14:editId="6888C6BA">
+            <wp:extent cx="6645910" cy="3367405"/>
+            <wp:effectExtent l="0" t="0" r="2540" b="4445"/>
+            <wp:docPr id="6" name="Picture 6"/>
             <wp:cNvGraphicFramePr>
               <a:graphicFrameLocks xmlns:a="http://schemas.openxmlformats.org/drawingml/2006/main" noChangeAspect="1"/>
             </wp:cNvGraphicFramePr>
@@ -1899,7 +2633,7 @@
                   <pic:spPr>
                     <a:xfrm>
                       <a:off x="0" y="0"/>
-                      <a:ext cx="4790476" cy="961905"/>
+                      <a:ext cx="6645910" cy="3367405"/>
                     </a:xfrm>
                     <a:prstGeom prst="rect">
                       <a:avLst/>
@@ -1914,10 +2648,59 @@
     </w:p>
     <w:p>
       <w:pPr>
+        <w:tabs>
+          <w:tab w:val="right" w:pos="10466"/>
+        </w:tabs>
+        <w:bidi w:val="0"/>
+        <w:rPr>
+          <w:rFonts w:asciiTheme="majorBidi" w:hAnsiTheme="majorBidi" w:cstheme="majorBidi"/>
+          <w:color w:val="1F497D" w:themeColor="text2"/>
+          <w:sz w:val="32"/>
+          <w:szCs w:val="32"/>
+        </w:rPr>
+      </w:pPr>
+    </w:p>
+    <w:p>
+      <w:pPr>
+        <w:tabs>
+          <w:tab w:val="right" w:pos="10466"/>
+        </w:tabs>
+        <w:bidi w:val="0"/>
+        <w:rPr>
+          <w:rFonts w:asciiTheme="majorBidi" w:hAnsiTheme="majorBidi" w:cstheme="majorBidi"/>
+          <w:b/>
+          <w:bCs/>
+          <w:sz w:val="40"/>
+          <w:szCs w:val="40"/>
+        </w:rPr>
+      </w:pPr>
+      <w:r>
+        <w:rPr>
+          <w:rFonts w:asciiTheme="majorBidi" w:hAnsiTheme="majorBidi" w:cstheme="majorBidi"/>
+          <w:b/>
+          <w:bCs/>
+          <w:sz w:val="40"/>
+          <w:szCs w:val="40"/>
+        </w:rPr>
+        <w:t>All the exceptions:</w:t>
+      </w:r>
+      <w:r>
+        <w:rPr>
+          <w:rFonts w:asciiTheme="majorBidi" w:hAnsiTheme="majorBidi" w:cstheme="majorBidi"/>
+          <w:b/>
+          <w:bCs/>
+          <w:sz w:val="40"/>
+          <w:szCs w:val="40"/>
+        </w:rPr>
+        <w:tab/>
+      </w:r>
+    </w:p>
+    <w:p>
+      <w:pPr>
         <w:pStyle w:val="ListParagraph"/>
         <w:numPr>
           <w:ilvl w:val="0"/>
-          <w:numId w:val="4"/>
+          <w:numId w:val="6"/>
         </w:numPr>
         <w:bidi w:val="0"/>
         <w:rPr>
@@ -1928,39 +2711,57 @@
           <w:szCs w:val="40"/>
         </w:rPr>
       </w:pPr>
-      <w:r>
-        <w:rPr>
-          <w:rFonts w:asciiTheme="majorBidi" w:hAnsiTheme="majorBidi" w:cstheme="majorBidi"/>
-          <w:b/>
-          <w:bCs/>
-          <w:sz w:val="40"/>
-          <w:szCs w:val="40"/>
-        </w:rPr>
-        <w:t>Empty.</w:t>
+      <w:proofErr w:type="spellStart"/>
+      <w:r>
+        <w:rPr>
+          <w:rFonts w:asciiTheme="majorBidi" w:hAnsiTheme="majorBidi" w:cstheme="majorBidi"/>
+          <w:b/>
+          <w:bCs/>
+          <w:sz w:val="40"/>
+          <w:szCs w:val="40"/>
+        </w:rPr>
+        <w:t>WordAlreadyExistsException</w:t>
+      </w:r>
+      <w:proofErr w:type="spellEnd"/>
+      <w:r>
+        <w:rPr>
+          <w:rFonts w:asciiTheme="majorBidi" w:hAnsiTheme="majorBidi" w:cstheme="majorBidi"/>
+          <w:b/>
+          <w:bCs/>
+          <w:sz w:val="40"/>
+          <w:szCs w:val="40"/>
+        </w:rPr>
+        <w:t>:</w:t>
       </w:r>
     </w:p>
     <w:p>
       <w:pPr>
         <w:pStyle w:val="ListParagraph"/>
         <w:bidi w:val="0"/>
-        <w:ind w:left="1440"/>
-        <w:rPr>
-          <w:rFonts w:asciiTheme="majorBidi" w:hAnsiTheme="majorBidi" w:cstheme="majorBidi"/>
-          <w:b/>
-          <w:bCs/>
-          <w:sz w:val="40"/>
-          <w:szCs w:val="40"/>
-        </w:rPr>
-      </w:pPr>
-      <w:r>
         <w:rPr>
           <w:noProof/>
         </w:rPr>
+      </w:pPr>
+    </w:p>
+    <w:p>
+      <w:pPr>
+        <w:pStyle w:val="ListParagraph"/>
+        <w:bidi w:val="0"/>
+        <w:rPr>
+          <w:rFonts w:asciiTheme="majorBidi" w:hAnsiTheme="majorBidi" w:cstheme="majorBidi"/>
+          <w:sz w:val="32"/>
+          <w:szCs w:val="32"/>
+        </w:rPr>
+      </w:pPr>
+      <w:r>
+        <w:rPr>
+          <w:noProof/>
+        </w:rPr>
         <w:drawing>
-          <wp:inline distT="0" distB="0" distL="0" distR="0" wp14:anchorId="1B4CE940" wp14:editId="1D73D2C1">
-            <wp:extent cx="5430741" cy="685165"/>
-            <wp:effectExtent l="0" t="0" r="0" b="635"/>
-            <wp:docPr id="16" name="Picture 16"/>
+          <wp:inline distT="0" distB="0" distL="0" distR="0" wp14:anchorId="0DB739E7" wp14:editId="080E3D45">
+            <wp:extent cx="6057900" cy="1517650"/>
+            <wp:effectExtent l="0" t="0" r="0" b="6350"/>
+            <wp:docPr id="24" name="Picture 24" descr="Text&#10;&#10;Description automatically generated"/>
             <wp:cNvGraphicFramePr>
               <a:graphicFrameLocks xmlns:a="http://schemas.openxmlformats.org/drawingml/2006/main" noChangeAspect="1"/>
             </wp:cNvGraphicFramePr>
@@ -1968,7 +2769,7 @@
               <a:graphicData uri="http://schemas.openxmlformats.org/drawingml/2006/picture">
                 <pic:pic xmlns:pic="http://schemas.openxmlformats.org/drawingml/2006/picture">
                   <pic:nvPicPr>
-                    <pic:cNvPr id="1" name=""/>
+                    <pic:cNvPr id="24" name="Picture 24" descr="Text&#10;&#10;Description automatically generated"/>
                     <pic:cNvPicPr/>
                   </pic:nvPicPr>
                   <pic:blipFill>
@@ -1980,7 +2781,7 @@
                   <pic:spPr>
                     <a:xfrm>
                       <a:off x="0" y="0"/>
-                      <a:ext cx="5436518" cy="685894"/>
+                      <a:ext cx="6057900" cy="1517650"/>
                     </a:xfrm>
                     <a:prstGeom prst="rect">
                       <a:avLst/>
@@ -1996,9 +2797,20 @@
     <w:p>
       <w:pPr>
         <w:pStyle w:val="ListParagraph"/>
+        <w:bidi w:val="0"/>
+        <w:rPr>
+          <w:rFonts w:asciiTheme="majorBidi" w:hAnsiTheme="majorBidi" w:cstheme="majorBidi"/>
+          <w:sz w:val="32"/>
+          <w:szCs w:val="32"/>
+        </w:rPr>
+      </w:pPr>
+    </w:p>
+    <w:p>
+      <w:pPr>
+        <w:pStyle w:val="ListParagraph"/>
         <w:numPr>
           <w:ilvl w:val="0"/>
-          <w:numId w:val="4"/>
+          <w:numId w:val="6"/>
         </w:numPr>
         <w:bidi w:val="0"/>
         <w:rPr>
@@ -2009,48 +2821,37 @@
           <w:szCs w:val="40"/>
         </w:rPr>
       </w:pPr>
-      <w:r>
-        <w:rPr>
-          <w:rFonts w:asciiTheme="majorBidi" w:hAnsiTheme="majorBidi" w:cstheme="majorBidi"/>
-          <w:b/>
-          <w:bCs/>
-          <w:sz w:val="40"/>
-          <w:szCs w:val="40"/>
-        </w:rPr>
-        <w:t>A</w:t>
-      </w:r>
-      <w:r>
-        <w:rPr>
-          <w:rFonts w:asciiTheme="majorBidi" w:hAnsiTheme="majorBidi" w:cstheme="majorBidi"/>
-          <w:b/>
-          <w:bCs/>
-          <w:sz w:val="40"/>
-          <w:szCs w:val="40"/>
-        </w:rPr>
-        <w:t xml:space="preserve"> text file having strings</w:t>
-      </w:r>
-      <w:r>
-        <w:rPr>
-          <w:rFonts w:asciiTheme="majorBidi" w:hAnsiTheme="majorBidi" w:cstheme="majorBidi"/>
-          <w:b/>
-          <w:bCs/>
-          <w:sz w:val="40"/>
-          <w:szCs w:val="40"/>
-        </w:rPr>
-        <w:t>.</w:t>
+      <w:proofErr w:type="spellStart"/>
+      <w:r>
+        <w:rPr>
+          <w:rFonts w:asciiTheme="majorBidi" w:hAnsiTheme="majorBidi" w:cstheme="majorBidi"/>
+          <w:b/>
+          <w:bCs/>
+          <w:sz w:val="40"/>
+          <w:szCs w:val="40"/>
+        </w:rPr>
+        <w:t>WordNotFoundException</w:t>
+      </w:r>
+      <w:proofErr w:type="spellEnd"/>
+      <w:r>
+        <w:rPr>
+          <w:rFonts w:asciiTheme="majorBidi" w:hAnsiTheme="majorBidi" w:cstheme="majorBidi"/>
+          <w:b/>
+          <w:bCs/>
+          <w:sz w:val="40"/>
+          <w:szCs w:val="40"/>
+        </w:rPr>
+        <w:t>:</w:t>
       </w:r>
     </w:p>
     <w:p>
       <w:pPr>
         <w:pStyle w:val="ListParagraph"/>
         <w:bidi w:val="0"/>
-        <w:ind w:left="1440"/>
-        <w:rPr>
-          <w:rFonts w:asciiTheme="majorBidi" w:hAnsiTheme="majorBidi" w:cstheme="majorBidi"/>
-          <w:b/>
-          <w:bCs/>
-          <w:sz w:val="40"/>
-          <w:szCs w:val="40"/>
+        <w:rPr>
+          <w:rFonts w:asciiTheme="majorBidi" w:hAnsiTheme="majorBidi" w:cstheme="majorBidi"/>
+          <w:sz w:val="32"/>
+          <w:szCs w:val="32"/>
         </w:rPr>
       </w:pPr>
       <w:r>
@@ -2058,10 +2859,10 @@
           <w:noProof/>
         </w:rPr>
         <w:drawing>
-          <wp:inline distT="0" distB="0" distL="0" distR="0" wp14:anchorId="4FA17BB9" wp14:editId="599458EE">
-            <wp:extent cx="5864860" cy="1999615"/>
-            <wp:effectExtent l="0" t="0" r="2540" b="635"/>
-            <wp:docPr id="34" name="Picture 34" descr="Text&#10;&#10;Description automatically generated"/>
+          <wp:inline distT="0" distB="0" distL="0" distR="0" wp14:anchorId="1B2724F1" wp14:editId="2CE35422">
+            <wp:extent cx="5213350" cy="1551940"/>
+            <wp:effectExtent l="0" t="0" r="6350" b="0"/>
+            <wp:docPr id="25" name="Picture 25" descr="Graphical user interface, text&#10;&#10;Description automatically generated"/>
             <wp:cNvGraphicFramePr>
               <a:graphicFrameLocks xmlns:a="http://schemas.openxmlformats.org/drawingml/2006/main" noChangeAspect="1"/>
             </wp:cNvGraphicFramePr>
@@ -2069,7 +2870,7 @@
               <a:graphicData uri="http://schemas.openxmlformats.org/drawingml/2006/picture">
                 <pic:pic xmlns:pic="http://schemas.openxmlformats.org/drawingml/2006/picture">
                   <pic:nvPicPr>
-                    <pic:cNvPr id="34" name="Picture 34" descr="Text&#10;&#10;Description automatically generated"/>
+                    <pic:cNvPr id="25" name="Picture 25" descr="Graphical user interface, text&#10;&#10;Description automatically generated"/>
                     <pic:cNvPicPr/>
                   </pic:nvPicPr>
                   <pic:blipFill>
@@ -2081,7 +2882,7 @@
                   <pic:spPr>
                     <a:xfrm>
                       <a:off x="0" y="0"/>
-                      <a:ext cx="5864860" cy="1999615"/>
+                      <a:ext cx="5213350" cy="1551940"/>
                     </a:xfrm>
                     <a:prstGeom prst="rect">
                       <a:avLst/>
@@ -2097,14 +2898,39 @@
     <w:p>
       <w:pPr>
         <w:pStyle w:val="ListParagraph"/>
-        <w:bidi w:val="0"/>
-        <w:ind w:left="1440"/>
-        <w:rPr>
-          <w:rFonts w:asciiTheme="majorBidi" w:hAnsiTheme="majorBidi" w:cstheme="majorBidi"/>
-          <w:b/>
-          <w:bCs/>
-          <w:sz w:val="40"/>
-          <w:szCs w:val="40"/>
+        <w:numPr>
+          <w:ilvl w:val="0"/>
+          <w:numId w:val="6"/>
+        </w:numPr>
+        <w:bidi w:val="0"/>
+        <w:rPr>
+          <w:rFonts w:asciiTheme="majorBidi" w:hAnsiTheme="majorBidi" w:cstheme="majorBidi"/>
+          <w:b/>
+          <w:bCs/>
+          <w:sz w:val="40"/>
+          <w:szCs w:val="40"/>
+        </w:rPr>
+      </w:pPr>
+      <w:r>
+        <w:rPr>
+          <w:rFonts w:asciiTheme="majorBidi" w:hAnsiTheme="majorBidi" w:cstheme="majorBidi"/>
+          <w:b/>
+          <w:bCs/>
+          <w:sz w:val="40"/>
+          <w:szCs w:val="40"/>
+        </w:rPr>
+        <w:lastRenderedPageBreak/>
+        <w:t>Catches in the test class:</w:t>
+      </w:r>
+    </w:p>
+    <w:p>
+      <w:pPr>
+        <w:pStyle w:val="ListParagraph"/>
+        <w:bidi w:val="0"/>
+        <w:rPr>
+          <w:rFonts w:asciiTheme="majorBidi" w:hAnsiTheme="majorBidi" w:cstheme="majorBidi"/>
+          <w:sz w:val="32"/>
+          <w:szCs w:val="32"/>
         </w:rPr>
       </w:pPr>
       <w:r>
@@ -2112,10 +2938,10 @@
           <w:noProof/>
         </w:rPr>
         <w:drawing>
-          <wp:inline distT="0" distB="0" distL="0" distR="0" wp14:anchorId="719DD385" wp14:editId="0F598058">
-            <wp:extent cx="5871210" cy="1412240"/>
+          <wp:inline distT="0" distB="0" distL="0" distR="0" wp14:anchorId="1F3EE05D" wp14:editId="613804C3">
+            <wp:extent cx="6480810" cy="4782185"/>
             <wp:effectExtent l="0" t="0" r="0" b="0"/>
-            <wp:docPr id="33" name="Picture 33" descr="Text&#10;&#10;Description automatically generated"/>
+            <wp:docPr id="9" name="Picture 9" descr="Text&#10;&#10;Description automatically generated"/>
             <wp:cNvGraphicFramePr>
               <a:graphicFrameLocks xmlns:a="http://schemas.openxmlformats.org/drawingml/2006/main" noChangeAspect="1"/>
             </wp:cNvGraphicFramePr>
@@ -2123,7 +2949,7 @@
               <a:graphicData uri="http://schemas.openxmlformats.org/drawingml/2006/picture">
                 <pic:pic xmlns:pic="http://schemas.openxmlformats.org/drawingml/2006/picture">
                   <pic:nvPicPr>
-                    <pic:cNvPr id="33" name="Picture 33" descr="Text&#10;&#10;Description automatically generated"/>
+                    <pic:cNvPr id="9" name="Picture 9" descr="Text&#10;&#10;Description automatically generated"/>
                     <pic:cNvPicPr/>
                   </pic:nvPicPr>
                   <pic:blipFill>
@@ -2135,7 +2961,7 @@
                   <pic:spPr>
                     <a:xfrm>
                       <a:off x="0" y="0"/>
-                      <a:ext cx="5871210" cy="1412240"/>
+                      <a:ext cx="6480810" cy="4782185"/>
                     </a:xfrm>
                     <a:prstGeom prst="rect">
                       <a:avLst/>
@@ -2150,9 +2976,29 @@
     </w:p>
     <w:p>
       <w:pPr>
-        <w:pStyle w:val="ListParagraph"/>
-        <w:bidi w:val="0"/>
-        <w:ind w:left="1440"/>
+        <w:bidi w:val="0"/>
+        <w:rPr>
+          <w:rFonts w:asciiTheme="majorBidi" w:hAnsiTheme="majorBidi" w:cstheme="majorBidi"/>
+          <w:b/>
+          <w:bCs/>
+          <w:sz w:val="40"/>
+          <w:szCs w:val="40"/>
+        </w:rPr>
+      </w:pPr>
+      <w:r>
+        <w:rPr>
+          <w:rFonts w:asciiTheme="majorBidi" w:hAnsiTheme="majorBidi" w:cstheme="majorBidi"/>
+          <w:b/>
+          <w:bCs/>
+          <w:sz w:val="40"/>
+          <w:szCs w:val="40"/>
+        </w:rPr>
+        <w:t>Test class:</w:t>
+      </w:r>
+    </w:p>
+    <w:p>
+      <w:pPr>
+        <w:bidi w:val="0"/>
         <w:rPr>
           <w:rFonts w:asciiTheme="majorBidi" w:hAnsiTheme="majorBidi" w:cstheme="majorBidi"/>
           <w:b/>
@@ -2166,10 +3012,10 @@
           <w:noProof/>
         </w:rPr>
         <w:drawing>
-          <wp:inline distT="0" distB="0" distL="0" distR="0" wp14:anchorId="39B87786" wp14:editId="74CE1DD4">
-            <wp:extent cx="3809524" cy="961905"/>
-            <wp:effectExtent l="0" t="0" r="635" b="0"/>
-            <wp:docPr id="7" name="Picture 7"/>
+          <wp:inline distT="0" distB="0" distL="0" distR="0" wp14:anchorId="4F15CE9C" wp14:editId="73A655AA">
+            <wp:extent cx="6645910" cy="1906905"/>
+            <wp:effectExtent l="0" t="0" r="2540" b="0"/>
+            <wp:docPr id="13" name="Picture 13" descr="Text&#10;&#10;Description automatically generated"/>
             <wp:cNvGraphicFramePr>
               <a:graphicFrameLocks xmlns:a="http://schemas.openxmlformats.org/drawingml/2006/main" noChangeAspect="1"/>
             </wp:cNvGraphicFramePr>
@@ -2177,7 +3023,7 @@
               <a:graphicData uri="http://schemas.openxmlformats.org/drawingml/2006/picture">
                 <pic:pic xmlns:pic="http://schemas.openxmlformats.org/drawingml/2006/picture">
                   <pic:nvPicPr>
-                    <pic:cNvPr id="1" name=""/>
+                    <pic:cNvPr id="13" name="Picture 13" descr="Text&#10;&#10;Description automatically generated"/>
                     <pic:cNvPicPr/>
                   </pic:nvPicPr>
                   <pic:blipFill>
@@ -2189,7 +3035,7 @@
                   <pic:spPr>
                     <a:xfrm>
                       <a:off x="0" y="0"/>
-                      <a:ext cx="3809524" cy="961905"/>
+                      <a:ext cx="6645910" cy="1906905"/>
                     </a:xfrm>
                     <a:prstGeom prst="rect">
                       <a:avLst/>
@@ -2204,9 +3050,7 @@
     </w:p>
     <w:p>
       <w:pPr>
-        <w:pStyle w:val="ListParagraph"/>
-        <w:bidi w:val="0"/>
-        <w:ind w:left="1440"/>
+        <w:bidi w:val="0"/>
         <w:rPr>
           <w:rFonts w:asciiTheme="majorBidi" w:hAnsiTheme="majorBidi" w:cstheme="majorBidi"/>
           <w:b/>
@@ -2219,12 +3063,11 @@
         <w:rPr>
           <w:noProof/>
         </w:rPr>
-        <w:lastRenderedPageBreak/>
         <w:drawing>
-          <wp:inline distT="0" distB="0" distL="0" distR="0" wp14:anchorId="77B5D7B2" wp14:editId="38B71C36">
-            <wp:extent cx="5854837" cy="1663700"/>
+          <wp:inline distT="0" distB="0" distL="0" distR="0" wp14:anchorId="0F80D258" wp14:editId="1614E947">
+            <wp:extent cx="5284924" cy="1892300"/>
             <wp:effectExtent l="0" t="0" r="0" b="0"/>
-            <wp:docPr id="26" name="Picture 26" descr="Text&#10;&#10;Description automatically generated"/>
+            <wp:docPr id="31" name="Picture 31" descr="Text&#10;&#10;Description automatically generated"/>
             <wp:cNvGraphicFramePr>
               <a:graphicFrameLocks xmlns:a="http://schemas.openxmlformats.org/drawingml/2006/main" noChangeAspect="1"/>
             </wp:cNvGraphicFramePr>
@@ -2232,7 +3075,7 @@
               <a:graphicData uri="http://schemas.openxmlformats.org/drawingml/2006/picture">
                 <pic:pic xmlns:pic="http://schemas.openxmlformats.org/drawingml/2006/picture">
                   <pic:nvPicPr>
-                    <pic:cNvPr id="26" name="Picture 26" descr="Text&#10;&#10;Description automatically generated"/>
+                    <pic:cNvPr id="31" name="Picture 31" descr="Text&#10;&#10;Description automatically generated"/>
                     <pic:cNvPicPr/>
                   </pic:nvPicPr>
                   <pic:blipFill>
@@ -2244,7 +3087,7 @@
                   <pic:spPr>
                     <a:xfrm>
                       <a:off x="0" y="0"/>
-                      <a:ext cx="5860861" cy="1665412"/>
+                      <a:ext cx="5289346" cy="1893883"/>
                     </a:xfrm>
                     <a:prstGeom prst="rect">
                       <a:avLst/>
@@ -2281,6 +3124,7 @@
           <w:sz w:val="40"/>
           <w:szCs w:val="40"/>
         </w:rPr>
+        <w:lastRenderedPageBreak/>
         <w:t xml:space="preserve"> </w:t>
       </w:r>
       <w:r>
@@ -2291,12 +3135,59 @@
           <w:sz w:val="40"/>
           <w:szCs w:val="40"/>
         </w:rPr>
-        <w:t>Add new word</w:t>
+        <w:t>Initialization</w:t>
       </w:r>
     </w:p>
     <w:p>
       <w:pPr>
         <w:pStyle w:val="ListParagraph"/>
+        <w:numPr>
+          <w:ilvl w:val="0"/>
+          <w:numId w:val="4"/>
+        </w:numPr>
+        <w:bidi w:val="0"/>
+        <w:rPr>
+          <w:rFonts w:asciiTheme="majorBidi" w:hAnsiTheme="majorBidi" w:cstheme="majorBidi"/>
+          <w:b/>
+          <w:bCs/>
+          <w:sz w:val="40"/>
+          <w:szCs w:val="40"/>
+        </w:rPr>
+      </w:pPr>
+      <w:r>
+        <w:rPr>
+          <w:rFonts w:asciiTheme="majorBidi" w:hAnsiTheme="majorBidi" w:cstheme="majorBidi"/>
+          <w:b/>
+          <w:bCs/>
+          <w:sz w:val="40"/>
+          <w:szCs w:val="40"/>
+        </w:rPr>
+        <w:t>A</w:t>
+      </w:r>
+      <w:r>
+        <w:rPr>
+          <w:rFonts w:asciiTheme="majorBidi" w:hAnsiTheme="majorBidi" w:cstheme="majorBidi"/>
+          <w:b/>
+          <w:bCs/>
+          <w:sz w:val="40"/>
+          <w:szCs w:val="40"/>
+        </w:rPr>
+        <w:t xml:space="preserve"> single string</w:t>
+      </w:r>
+      <w:r>
+        <w:rPr>
+          <w:rFonts w:asciiTheme="majorBidi" w:hAnsiTheme="majorBidi" w:cstheme="majorBidi"/>
+          <w:b/>
+          <w:bCs/>
+          <w:sz w:val="40"/>
+          <w:szCs w:val="40"/>
+        </w:rPr>
+        <w:t>.</w:t>
+      </w:r>
+    </w:p>
+    <w:p>
+      <w:pPr>
+        <w:pStyle w:val="ListParagraph"/>
         <w:bidi w:val="0"/>
         <w:ind w:left="1440"/>
         <w:rPr>
@@ -2312,10 +3203,10 @@
           <w:noProof/>
         </w:rPr>
         <w:drawing>
-          <wp:inline distT="0" distB="0" distL="0" distR="0" wp14:anchorId="0421488D" wp14:editId="0BE8F97B">
-            <wp:extent cx="3009524" cy="1085714"/>
-            <wp:effectExtent l="0" t="0" r="635" b="635"/>
-            <wp:docPr id="8" name="Picture 8"/>
+          <wp:inline distT="0" distB="0" distL="0" distR="0" wp14:anchorId="617A9EB7" wp14:editId="7C79A177">
+            <wp:extent cx="5883910" cy="1368425"/>
+            <wp:effectExtent l="0" t="0" r="2540" b="3175"/>
+            <wp:docPr id="22" name="Picture 22" descr="Text&#10;&#10;Description automatically generated"/>
             <wp:cNvGraphicFramePr>
               <a:graphicFrameLocks xmlns:a="http://schemas.openxmlformats.org/drawingml/2006/main" noChangeAspect="1"/>
             </wp:cNvGraphicFramePr>
@@ -2323,7 +3214,7 @@
               <a:graphicData uri="http://schemas.openxmlformats.org/drawingml/2006/picture">
                 <pic:pic xmlns:pic="http://schemas.openxmlformats.org/drawingml/2006/picture">
                   <pic:nvPicPr>
-                    <pic:cNvPr id="1" name=""/>
+                    <pic:cNvPr id="22" name="Picture 22" descr="Text&#10;&#10;Description automatically generated"/>
                     <pic:cNvPicPr/>
                   </pic:nvPicPr>
                   <pic:blipFill>
@@ -2335,7 +3226,7 @@
                   <pic:spPr>
                     <a:xfrm>
                       <a:off x="0" y="0"/>
-                      <a:ext cx="3009524" cy="1085714"/>
+                      <a:ext cx="5883910" cy="1368425"/>
                     </a:xfrm>
                     <a:prstGeom prst="rect">
                       <a:avLst/>
@@ -2351,6 +3242,33 @@
     <w:p>
       <w:pPr>
         <w:pStyle w:val="ListParagraph"/>
+        <w:numPr>
+          <w:ilvl w:val="0"/>
+          <w:numId w:val="4"/>
+        </w:numPr>
+        <w:bidi w:val="0"/>
+        <w:rPr>
+          <w:rFonts w:asciiTheme="majorBidi" w:hAnsiTheme="majorBidi" w:cstheme="majorBidi"/>
+          <w:b/>
+          <w:bCs/>
+          <w:sz w:val="40"/>
+          <w:szCs w:val="40"/>
+        </w:rPr>
+      </w:pPr>
+      <w:r>
+        <w:rPr>
+          <w:rFonts w:asciiTheme="majorBidi" w:hAnsiTheme="majorBidi" w:cstheme="majorBidi"/>
+          <w:b/>
+          <w:bCs/>
+          <w:sz w:val="40"/>
+          <w:szCs w:val="40"/>
+        </w:rPr>
+        <w:t>Empty.</w:t>
+      </w:r>
+    </w:p>
+    <w:p>
+      <w:pPr>
+        <w:pStyle w:val="ListParagraph"/>
         <w:bidi w:val="0"/>
         <w:ind w:left="1440"/>
         <w:rPr>
@@ -2366,10 +3284,10 @@
           <w:noProof/>
         </w:rPr>
         <w:drawing>
-          <wp:inline distT="0" distB="0" distL="0" distR="0" wp14:anchorId="40B502D6" wp14:editId="27D64F2D">
-            <wp:extent cx="4743450" cy="1542968"/>
-            <wp:effectExtent l="0" t="0" r="0" b="635"/>
-            <wp:docPr id="28" name="Picture 28" descr="Text&#10;&#10;Description automatically generated"/>
+          <wp:inline distT="0" distB="0" distL="0" distR="0" wp14:anchorId="3EC422C8" wp14:editId="05771F63">
+            <wp:extent cx="4819048" cy="1095238"/>
+            <wp:effectExtent l="0" t="0" r="635" b="0"/>
+            <wp:docPr id="27" name="Picture 27" descr="A screenshot of a computer&#10;&#10;Description automatically generated with medium confidence"/>
             <wp:cNvGraphicFramePr>
               <a:graphicFrameLocks xmlns:a="http://schemas.openxmlformats.org/drawingml/2006/main" noChangeAspect="1"/>
             </wp:cNvGraphicFramePr>
@@ -2377,7 +3295,7 @@
               <a:graphicData uri="http://schemas.openxmlformats.org/drawingml/2006/picture">
                 <pic:pic xmlns:pic="http://schemas.openxmlformats.org/drawingml/2006/picture">
                   <pic:nvPicPr>
-                    <pic:cNvPr id="28" name="Picture 28" descr="Text&#10;&#10;Description automatically generated"/>
+                    <pic:cNvPr id="27" name="Picture 27" descr="A screenshot of a computer&#10;&#10;Description automatically generated with medium confidence"/>
                     <pic:cNvPicPr/>
                   </pic:nvPicPr>
                   <pic:blipFill>
@@ -2389,7 +3307,7 @@
                   <pic:spPr>
                     <a:xfrm>
                       <a:off x="0" y="0"/>
-                      <a:ext cx="4837909" cy="1573694"/>
+                      <a:ext cx="4819048" cy="1095238"/>
                     </a:xfrm>
                     <a:prstGeom prst="rect">
                       <a:avLst/>
@@ -2407,7 +3325,7 @@
         <w:pStyle w:val="ListParagraph"/>
         <w:numPr>
           <w:ilvl w:val="0"/>
-          <w:numId w:val="3"/>
+          <w:numId w:val="4"/>
         </w:numPr>
         <w:bidi w:val="0"/>
         <w:rPr>
@@ -2426,23 +3344,34 @@
           <w:sz w:val="40"/>
           <w:szCs w:val="40"/>
         </w:rPr>
-        <w:t xml:space="preserve"> </w:t>
-      </w:r>
-      <w:r>
-        <w:rPr>
-          <w:rFonts w:asciiTheme="majorBidi" w:hAnsiTheme="majorBidi" w:cstheme="majorBidi"/>
-          <w:b/>
-          <w:bCs/>
-          <w:sz w:val="40"/>
-          <w:szCs w:val="40"/>
-        </w:rPr>
-        <w:t>Search for word</w:t>
+        <w:t>A</w:t>
+      </w:r>
+      <w:r>
+        <w:rPr>
+          <w:rFonts w:asciiTheme="majorBidi" w:hAnsiTheme="majorBidi" w:cstheme="majorBidi"/>
+          <w:b/>
+          <w:bCs/>
+          <w:sz w:val="40"/>
+          <w:szCs w:val="40"/>
+        </w:rPr>
+        <w:t xml:space="preserve"> text file having strings</w:t>
+      </w:r>
+      <w:r>
+        <w:rPr>
+          <w:rFonts w:asciiTheme="majorBidi" w:hAnsiTheme="majorBidi" w:cstheme="majorBidi"/>
+          <w:b/>
+          <w:bCs/>
+          <w:sz w:val="40"/>
+          <w:szCs w:val="40"/>
+        </w:rPr>
+        <w:t>.</w:t>
       </w:r>
     </w:p>
     <w:p>
       <w:pPr>
         <w:pStyle w:val="ListParagraph"/>
         <w:bidi w:val="0"/>
+        <w:ind w:left="1440"/>
         <w:rPr>
           <w:rFonts w:asciiTheme="majorBidi" w:hAnsiTheme="majorBidi" w:cstheme="majorBidi"/>
           <w:b/>
@@ -2456,10 +3385,10 @@
           <w:noProof/>
         </w:rPr>
         <w:drawing>
-          <wp:inline distT="0" distB="0" distL="0" distR="0" wp14:anchorId="7E9FD8A7" wp14:editId="55477B6C">
-            <wp:extent cx="2085714" cy="1038095"/>
-            <wp:effectExtent l="0" t="0" r="0" b="0"/>
-            <wp:docPr id="10" name="Picture 10"/>
+          <wp:inline distT="0" distB="0" distL="0" distR="0" wp14:anchorId="30CA2726" wp14:editId="564CB764">
+            <wp:extent cx="4609524" cy="1419048"/>
+            <wp:effectExtent l="0" t="0" r="635" b="0"/>
+            <wp:docPr id="30" name="Picture 30"/>
             <wp:cNvGraphicFramePr>
               <a:graphicFrameLocks xmlns:a="http://schemas.openxmlformats.org/drawingml/2006/main" noChangeAspect="1"/>
             </wp:cNvGraphicFramePr>
@@ -2479,7 +3408,7 @@
                   <pic:spPr>
                     <a:xfrm>
                       <a:off x="0" y="0"/>
-                      <a:ext cx="2085714" cy="1038095"/>
+                      <a:ext cx="4609524" cy="1419048"/>
                     </a:xfrm>
                     <a:prstGeom prst="rect">
                       <a:avLst/>
@@ -2496,6 +3425,288 @@
       <w:pPr>
         <w:pStyle w:val="ListParagraph"/>
         <w:bidi w:val="0"/>
+        <w:ind w:left="1440"/>
+        <w:rPr>
+          <w:rFonts w:asciiTheme="majorBidi" w:hAnsiTheme="majorBidi" w:cstheme="majorBidi"/>
+          <w:b/>
+          <w:bCs/>
+          <w:sz w:val="40"/>
+          <w:szCs w:val="40"/>
+        </w:rPr>
+      </w:pPr>
+    </w:p>
+    <w:p>
+      <w:pPr>
+        <w:pStyle w:val="ListParagraph"/>
+        <w:numPr>
+          <w:ilvl w:val="0"/>
+          <w:numId w:val="3"/>
+        </w:numPr>
+        <w:bidi w:val="0"/>
+        <w:rPr>
+          <w:rFonts w:asciiTheme="majorBidi" w:hAnsiTheme="majorBidi" w:cstheme="majorBidi"/>
+          <w:b/>
+          <w:bCs/>
+          <w:sz w:val="40"/>
+          <w:szCs w:val="40"/>
+        </w:rPr>
+      </w:pPr>
+      <w:r>
+        <w:rPr>
+          <w:rFonts w:asciiTheme="majorBidi" w:hAnsiTheme="majorBidi" w:cstheme="majorBidi"/>
+          <w:b/>
+          <w:bCs/>
+          <w:sz w:val="40"/>
+          <w:szCs w:val="40"/>
+        </w:rPr>
+        <w:t xml:space="preserve"> </w:t>
+      </w:r>
+      <w:r>
+        <w:rPr>
+          <w:rFonts w:asciiTheme="majorBidi" w:hAnsiTheme="majorBidi" w:cstheme="majorBidi"/>
+          <w:b/>
+          <w:bCs/>
+          <w:sz w:val="40"/>
+          <w:szCs w:val="40"/>
+        </w:rPr>
+        <w:t>Add new word</w:t>
+      </w:r>
+    </w:p>
+    <w:p>
+      <w:pPr>
+        <w:bidi w:val="0"/>
+        <w:rPr>
+          <w:rFonts w:asciiTheme="majorBidi" w:hAnsiTheme="majorBidi" w:cstheme="majorBidi"/>
+          <w:b/>
+          <w:bCs/>
+          <w:sz w:val="40"/>
+          <w:szCs w:val="40"/>
+        </w:rPr>
+      </w:pPr>
+      <w:r>
+        <w:rPr>
+          <w:noProof/>
+        </w:rPr>
+        <w:drawing>
+          <wp:inline distT="0" distB="0" distL="0" distR="0" wp14:anchorId="0421488D" wp14:editId="0BE8F97B">
+            <wp:extent cx="3009524" cy="1085714"/>
+            <wp:effectExtent l="0" t="0" r="635" b="635"/>
+            <wp:docPr id="8" name="Picture 8"/>
+            <wp:cNvGraphicFramePr>
+              <a:graphicFrameLocks xmlns:a="http://schemas.openxmlformats.org/drawingml/2006/main" noChangeAspect="1"/>
+            </wp:cNvGraphicFramePr>
+            <a:graphic xmlns:a="http://schemas.openxmlformats.org/drawingml/2006/main">
+              <a:graphicData uri="http://schemas.openxmlformats.org/drawingml/2006/picture">
+                <pic:pic xmlns:pic="http://schemas.openxmlformats.org/drawingml/2006/picture">
+                  <pic:nvPicPr>
+                    <pic:cNvPr id="1" name=""/>
+                    <pic:cNvPicPr/>
+                  </pic:nvPicPr>
+                  <pic:blipFill>
+                    <a:blip r:embed="rId25"/>
+                    <a:stretch>
+                      <a:fillRect/>
+                    </a:stretch>
+                  </pic:blipFill>
+                  <pic:spPr>
+                    <a:xfrm>
+                      <a:off x="0" y="0"/>
+                      <a:ext cx="3009524" cy="1085714"/>
+                    </a:xfrm>
+                    <a:prstGeom prst="rect">
+                      <a:avLst/>
+                    </a:prstGeom>
+                  </pic:spPr>
+                </pic:pic>
+              </a:graphicData>
+            </a:graphic>
+          </wp:inline>
+        </w:drawing>
+      </w:r>
+    </w:p>
+    <w:p>
+      <w:pPr>
+        <w:bidi w:val="0"/>
+        <w:rPr>
+          <w:rFonts w:asciiTheme="majorBidi" w:hAnsiTheme="majorBidi" w:cstheme="majorBidi"/>
+          <w:b/>
+          <w:bCs/>
+          <w:sz w:val="40"/>
+          <w:szCs w:val="40"/>
+        </w:rPr>
+      </w:pPr>
+      <w:r>
+        <w:rPr>
+          <w:noProof/>
+        </w:rPr>
+        <w:drawing>
+          <wp:inline distT="0" distB="0" distL="0" distR="0" wp14:anchorId="2A5CDC30" wp14:editId="4777F567">
+            <wp:extent cx="5180952" cy="771429"/>
+            <wp:effectExtent l="0" t="0" r="1270" b="0"/>
+            <wp:docPr id="32" name="Picture 32" descr="Text&#10;&#10;Description automatically generated"/>
+            <wp:cNvGraphicFramePr>
+              <a:graphicFrameLocks xmlns:a="http://schemas.openxmlformats.org/drawingml/2006/main" noChangeAspect="1"/>
+            </wp:cNvGraphicFramePr>
+            <a:graphic xmlns:a="http://schemas.openxmlformats.org/drawingml/2006/main">
+              <a:graphicData uri="http://schemas.openxmlformats.org/drawingml/2006/picture">
+                <pic:pic xmlns:pic="http://schemas.openxmlformats.org/drawingml/2006/picture">
+                  <pic:nvPicPr>
+                    <pic:cNvPr id="32" name="Picture 32" descr="Text&#10;&#10;Description automatically generated"/>
+                    <pic:cNvPicPr/>
+                  </pic:nvPicPr>
+                  <pic:blipFill>
+                    <a:blip r:embed="rId26"/>
+                    <a:stretch>
+                      <a:fillRect/>
+                    </a:stretch>
+                  </pic:blipFill>
+                  <pic:spPr>
+                    <a:xfrm>
+                      <a:off x="0" y="0"/>
+                      <a:ext cx="5180952" cy="771429"/>
+                    </a:xfrm>
+                    <a:prstGeom prst="rect">
+                      <a:avLst/>
+                    </a:prstGeom>
+                  </pic:spPr>
+                </pic:pic>
+              </a:graphicData>
+            </a:graphic>
+          </wp:inline>
+        </w:drawing>
+      </w:r>
+    </w:p>
+    <w:p>
+      <w:pPr>
+        <w:bidi w:val="0"/>
+        <w:rPr>
+          <w:rFonts w:asciiTheme="majorBidi" w:hAnsiTheme="majorBidi" w:cstheme="majorBidi"/>
+          <w:b/>
+          <w:bCs/>
+          <w:sz w:val="40"/>
+          <w:szCs w:val="40"/>
+        </w:rPr>
+      </w:pPr>
+    </w:p>
+    <w:p>
+      <w:pPr>
+        <w:bidi w:val="0"/>
+        <w:rPr>
+          <w:rFonts w:asciiTheme="majorBidi" w:hAnsiTheme="majorBidi" w:cstheme="majorBidi"/>
+          <w:b/>
+          <w:bCs/>
+          <w:sz w:val="40"/>
+          <w:szCs w:val="40"/>
+        </w:rPr>
+      </w:pPr>
+    </w:p>
+    <w:p>
+      <w:pPr>
+        <w:bidi w:val="0"/>
+        <w:rPr>
+          <w:rFonts w:asciiTheme="majorBidi" w:hAnsiTheme="majorBidi" w:cstheme="majorBidi"/>
+          <w:b/>
+          <w:bCs/>
+          <w:sz w:val="40"/>
+          <w:szCs w:val="40"/>
+        </w:rPr>
+      </w:pPr>
+    </w:p>
+    <w:p>
+      <w:pPr>
+        <w:pStyle w:val="ListParagraph"/>
+        <w:numPr>
+          <w:ilvl w:val="0"/>
+          <w:numId w:val="3"/>
+        </w:numPr>
+        <w:bidi w:val="0"/>
+        <w:rPr>
+          <w:rFonts w:asciiTheme="majorBidi" w:hAnsiTheme="majorBidi" w:cstheme="majorBidi"/>
+          <w:b/>
+          <w:bCs/>
+          <w:sz w:val="40"/>
+          <w:szCs w:val="40"/>
+        </w:rPr>
+      </w:pPr>
+      <w:r>
+        <w:rPr>
+          <w:rFonts w:asciiTheme="majorBidi" w:hAnsiTheme="majorBidi" w:cstheme="majorBidi"/>
+          <w:b/>
+          <w:bCs/>
+          <w:sz w:val="40"/>
+          <w:szCs w:val="40"/>
+        </w:rPr>
+        <w:lastRenderedPageBreak/>
+        <w:t xml:space="preserve"> </w:t>
+      </w:r>
+      <w:r>
+        <w:rPr>
+          <w:rFonts w:asciiTheme="majorBidi" w:hAnsiTheme="majorBidi" w:cstheme="majorBidi"/>
+          <w:b/>
+          <w:bCs/>
+          <w:sz w:val="40"/>
+          <w:szCs w:val="40"/>
+        </w:rPr>
+        <w:t>Search for word</w:t>
+      </w:r>
+    </w:p>
+    <w:p>
+      <w:pPr>
+        <w:bidi w:val="0"/>
+        <w:ind w:left="360"/>
+        <w:rPr>
+          <w:rFonts w:asciiTheme="majorBidi" w:hAnsiTheme="majorBidi" w:cstheme="majorBidi"/>
+          <w:b/>
+          <w:bCs/>
+          <w:sz w:val="40"/>
+          <w:szCs w:val="40"/>
+        </w:rPr>
+      </w:pPr>
+      <w:r>
+        <w:rPr>
+          <w:noProof/>
+        </w:rPr>
+        <w:drawing>
+          <wp:inline distT="0" distB="0" distL="0" distR="0" wp14:anchorId="078F091D" wp14:editId="155D518A">
+            <wp:extent cx="2438095" cy="714286"/>
+            <wp:effectExtent l="0" t="0" r="635" b="0"/>
+            <wp:docPr id="37" name="Picture 37" descr="A screenshot of a computer&#10;&#10;Description automatically generated with low confidence"/>
+            <wp:cNvGraphicFramePr>
+              <a:graphicFrameLocks xmlns:a="http://schemas.openxmlformats.org/drawingml/2006/main" noChangeAspect="1"/>
+            </wp:cNvGraphicFramePr>
+            <a:graphic xmlns:a="http://schemas.openxmlformats.org/drawingml/2006/main">
+              <a:graphicData uri="http://schemas.openxmlformats.org/drawingml/2006/picture">
+                <pic:pic xmlns:pic="http://schemas.openxmlformats.org/drawingml/2006/picture">
+                  <pic:nvPicPr>
+                    <pic:cNvPr id="37" name="Picture 37" descr="A screenshot of a computer&#10;&#10;Description automatically generated with low confidence"/>
+                    <pic:cNvPicPr/>
+                  </pic:nvPicPr>
+                  <pic:blipFill>
+                    <a:blip r:embed="rId27"/>
+                    <a:stretch>
+                      <a:fillRect/>
+                    </a:stretch>
+                  </pic:blipFill>
+                  <pic:spPr>
+                    <a:xfrm>
+                      <a:off x="0" y="0"/>
+                      <a:ext cx="2438095" cy="714286"/>
+                    </a:xfrm>
+                    <a:prstGeom prst="rect">
+                      <a:avLst/>
+                    </a:prstGeom>
+                  </pic:spPr>
+                </pic:pic>
+              </a:graphicData>
+            </a:graphic>
+          </wp:inline>
+        </w:drawing>
+      </w:r>
+    </w:p>
+    <w:p>
+      <w:pPr>
+        <w:bidi w:val="0"/>
+        <w:ind w:firstLine="360"/>
         <w:rPr>
           <w:rFonts w:asciiTheme="majorBidi" w:hAnsiTheme="majorBidi" w:cstheme="majorBidi"/>
           <w:b/>
@@ -2524,7 +3735,7 @@
                     <pic:cNvPicPr/>
                   </pic:nvPicPr>
                   <pic:blipFill>
-                    <a:blip r:embed="rId25"/>
+                    <a:blip r:embed="rId28"/>
                     <a:stretch>
                       <a:fillRect/>
                     </a:stretch>
@@ -2548,19 +3759,6 @@
     <w:p>
       <w:pPr>
         <w:pStyle w:val="ListParagraph"/>
-        <w:bidi w:val="0"/>
-        <w:rPr>
-          <w:rFonts w:asciiTheme="majorBidi" w:hAnsiTheme="majorBidi" w:cstheme="majorBidi"/>
-          <w:b/>
-          <w:bCs/>
-          <w:sz w:val="40"/>
-          <w:szCs w:val="40"/>
-        </w:rPr>
-      </w:pPr>
-    </w:p>
-    <w:p>
-      <w:pPr>
-        <w:pStyle w:val="ListParagraph"/>
         <w:numPr>
           <w:ilvl w:val="0"/>
           <w:numId w:val="3"/>
@@ -2597,8 +3795,8 @@
     </w:p>
     <w:p>
       <w:pPr>
-        <w:pStyle w:val="ListParagraph"/>
-        <w:bidi w:val="0"/>
+        <w:bidi w:val="0"/>
+        <w:ind w:left="360"/>
         <w:rPr>
           <w:rFonts w:asciiTheme="majorBidi" w:hAnsiTheme="majorBidi" w:cstheme="majorBidi"/>
           <w:b/>
@@ -2627,7 +3825,7 @@
                     <pic:cNvPicPr/>
                   </pic:nvPicPr>
                   <pic:blipFill>
-                    <a:blip r:embed="rId26"/>
+                    <a:blip r:embed="rId29"/>
                     <a:stretch>
                       <a:fillRect/>
                     </a:stretch>
@@ -2650,8 +3848,8 @@
     </w:p>
     <w:p>
       <w:pPr>
-        <w:pStyle w:val="ListParagraph"/>
-        <w:bidi w:val="0"/>
+        <w:bidi w:val="0"/>
+        <w:ind w:firstLine="360"/>
         <w:rPr>
           <w:rFonts w:asciiTheme="majorBidi" w:hAnsiTheme="majorBidi" w:cstheme="majorBidi"/>
           <w:b/>
@@ -2664,12 +3862,11 @@
         <w:rPr>
           <w:noProof/>
         </w:rPr>
-        <w:lastRenderedPageBreak/>
         <w:drawing>
-          <wp:inline distT="0" distB="0" distL="0" distR="0" wp14:anchorId="209A195A" wp14:editId="52CB47A5">
-            <wp:extent cx="5685714" cy="1971429"/>
+          <wp:inline distT="0" distB="0" distL="0" distR="0" wp14:anchorId="2923C6AA" wp14:editId="5C892F2A">
+            <wp:extent cx="6123809" cy="733333"/>
             <wp:effectExtent l="0" t="0" r="0" b="0"/>
-            <wp:docPr id="29" name="Picture 29" descr="Text&#10;&#10;Description automatically generated"/>
+            <wp:docPr id="38" name="Picture 38"/>
             <wp:cNvGraphicFramePr>
               <a:graphicFrameLocks xmlns:a="http://schemas.openxmlformats.org/drawingml/2006/main" noChangeAspect="1"/>
             </wp:cNvGraphicFramePr>
@@ -2677,11 +3874,11 @@
               <a:graphicData uri="http://schemas.openxmlformats.org/drawingml/2006/picture">
                 <pic:pic xmlns:pic="http://schemas.openxmlformats.org/drawingml/2006/picture">
                   <pic:nvPicPr>
-                    <pic:cNvPr id="29" name="Picture 29" descr="Text&#10;&#10;Description automatically generated"/>
+                    <pic:cNvPr id="1" name=""/>
                     <pic:cNvPicPr/>
                   </pic:nvPicPr>
                   <pic:blipFill>
-                    <a:blip r:embed="rId27"/>
+                    <a:blip r:embed="rId30"/>
                     <a:stretch>
                       <a:fillRect/>
                     </a:stretch>
@@ -2689,7 +3886,7 @@
                   <pic:spPr>
                     <a:xfrm>
                       <a:off x="0" y="0"/>
-                      <a:ext cx="5685714" cy="1971429"/>
+                      <a:ext cx="6123809" cy="733333"/>
                     </a:xfrm>
                     <a:prstGeom prst="rect">
                       <a:avLst/>
@@ -2702,9 +3899,189 @@
         </w:drawing>
       </w:r>
     </w:p>
-    <w:p/>
-    <w:p>
-      <w:pPr>
+    <w:p>
+      <w:pPr>
+        <w:bidi w:val="0"/>
+        <w:ind w:firstLine="360"/>
+        <w:rPr>
+          <w:rFonts w:asciiTheme="majorBidi" w:hAnsiTheme="majorBidi" w:cstheme="majorBidi"/>
+          <w:b/>
+          <w:bCs/>
+          <w:sz w:val="40"/>
+          <w:szCs w:val="40"/>
+        </w:rPr>
+      </w:pPr>
+    </w:p>
+    <w:p>
+      <w:pPr>
+        <w:bidi w:val="0"/>
+        <w:ind w:firstLine="360"/>
+        <w:rPr>
+          <w:rFonts w:asciiTheme="majorBidi" w:hAnsiTheme="majorBidi" w:cstheme="majorBidi"/>
+          <w:b/>
+          <w:bCs/>
+          <w:sz w:val="40"/>
+          <w:szCs w:val="40"/>
+        </w:rPr>
+      </w:pPr>
+      <w:r>
+        <w:rPr>
+          <w:rFonts w:asciiTheme="majorBidi" w:hAnsiTheme="majorBidi" w:cstheme="majorBidi"/>
+          <w:b/>
+          <w:bCs/>
+          <w:sz w:val="40"/>
+          <w:szCs w:val="40"/>
+        </w:rPr>
+        <w:t>5) Find similar words</w:t>
+      </w:r>
+    </w:p>
+    <w:p>
+      <w:pPr>
+        <w:bidi w:val="0"/>
+        <w:ind w:firstLine="360"/>
+        <w:rPr>
+          <w:rFonts w:asciiTheme="majorBidi" w:hAnsiTheme="majorBidi" w:cstheme="majorBidi"/>
+          <w:b/>
+          <w:bCs/>
+          <w:sz w:val="40"/>
+          <w:szCs w:val="40"/>
+        </w:rPr>
+      </w:pPr>
+      <w:r>
+        <w:rPr>
+          <w:noProof/>
+        </w:rPr>
+        <w:drawing>
+          <wp:inline distT="0" distB="0" distL="0" distR="0" wp14:anchorId="432AA570" wp14:editId="561995D9">
+            <wp:extent cx="3238095" cy="3219048"/>
+            <wp:effectExtent l="0" t="0" r="635" b="635"/>
+            <wp:docPr id="41" name="Picture 41" descr="Text&#10;&#10;Description automatically generated"/>
+            <wp:cNvGraphicFramePr>
+              <a:graphicFrameLocks xmlns:a="http://schemas.openxmlformats.org/drawingml/2006/main" noChangeAspect="1"/>
+            </wp:cNvGraphicFramePr>
+            <a:graphic xmlns:a="http://schemas.openxmlformats.org/drawingml/2006/main">
+              <a:graphicData uri="http://schemas.openxmlformats.org/drawingml/2006/picture">
+                <pic:pic xmlns:pic="http://schemas.openxmlformats.org/drawingml/2006/picture">
+                  <pic:nvPicPr>
+                    <pic:cNvPr id="41" name="Picture 41" descr="Text&#10;&#10;Description automatically generated"/>
+                    <pic:cNvPicPr/>
+                  </pic:nvPicPr>
+                  <pic:blipFill>
+                    <a:blip r:embed="rId31"/>
+                    <a:stretch>
+                      <a:fillRect/>
+                    </a:stretch>
+                  </pic:blipFill>
+                  <pic:spPr>
+                    <a:xfrm>
+                      <a:off x="0" y="0"/>
+                      <a:ext cx="3238095" cy="3219048"/>
+                    </a:xfrm>
+                    <a:prstGeom prst="rect">
+                      <a:avLst/>
+                    </a:prstGeom>
+                  </pic:spPr>
+                </pic:pic>
+              </a:graphicData>
+            </a:graphic>
+          </wp:inline>
+        </w:drawing>
+      </w:r>
+    </w:p>
+    <w:p>
+      <w:pPr>
+        <w:bidi w:val="0"/>
+        <w:ind w:firstLine="360"/>
+        <w:rPr>
+          <w:rFonts w:asciiTheme="majorBidi" w:hAnsiTheme="majorBidi" w:cstheme="majorBidi"/>
+          <w:b/>
+          <w:bCs/>
+          <w:sz w:val="40"/>
+          <w:szCs w:val="40"/>
+        </w:rPr>
+      </w:pPr>
+    </w:p>
+    <w:p>
+      <w:pPr>
+        <w:bidi w:val="0"/>
+        <w:ind w:firstLine="360"/>
+        <w:rPr>
+          <w:rFonts w:asciiTheme="majorBidi" w:hAnsiTheme="majorBidi" w:cstheme="majorBidi"/>
+          <w:b/>
+          <w:bCs/>
+          <w:sz w:val="40"/>
+          <w:szCs w:val="40"/>
+        </w:rPr>
+      </w:pPr>
+      <w:r>
+        <w:rPr>
+          <w:rFonts w:asciiTheme="majorBidi" w:hAnsiTheme="majorBidi" w:cstheme="majorBidi"/>
+          <w:b/>
+          <w:bCs/>
+          <w:sz w:val="40"/>
+          <w:szCs w:val="40"/>
+        </w:rPr>
+        <w:lastRenderedPageBreak/>
+        <w:t>6) Save the file</w:t>
+      </w:r>
+    </w:p>
+    <w:p>
+      <w:pPr>
+        <w:bidi w:val="0"/>
+        <w:ind w:firstLine="360"/>
+        <w:rPr>
+          <w:rFonts w:asciiTheme="majorBidi" w:hAnsiTheme="majorBidi" w:cstheme="majorBidi"/>
+          <w:b/>
+          <w:bCs/>
+          <w:sz w:val="40"/>
+          <w:szCs w:val="40"/>
+        </w:rPr>
+      </w:pPr>
+      <w:r>
+        <w:rPr>
+          <w:noProof/>
+        </w:rPr>
+        <w:drawing>
+          <wp:inline distT="0" distB="0" distL="0" distR="0" wp14:anchorId="72763236" wp14:editId="3B713BC0">
+            <wp:extent cx="4019048" cy="1190476"/>
+            <wp:effectExtent l="0" t="0" r="635" b="0"/>
+            <wp:docPr id="43" name="Picture 43" descr="Graphical user interface, text&#10;&#10;Description automatically generated with medium confidence"/>
+            <wp:cNvGraphicFramePr>
+              <a:graphicFrameLocks xmlns:a="http://schemas.openxmlformats.org/drawingml/2006/main" noChangeAspect="1"/>
+            </wp:cNvGraphicFramePr>
+            <a:graphic xmlns:a="http://schemas.openxmlformats.org/drawingml/2006/main">
+              <a:graphicData uri="http://schemas.openxmlformats.org/drawingml/2006/picture">
+                <pic:pic xmlns:pic="http://schemas.openxmlformats.org/drawingml/2006/picture">
+                  <pic:nvPicPr>
+                    <pic:cNvPr id="43" name="Picture 43" descr="Graphical user interface, text&#10;&#10;Description automatically generated with medium confidence"/>
+                    <pic:cNvPicPr/>
+                  </pic:nvPicPr>
+                  <pic:blipFill>
+                    <a:blip r:embed="rId32"/>
+                    <a:stretch>
+                      <a:fillRect/>
+                    </a:stretch>
+                  </pic:blipFill>
+                  <pic:spPr>
+                    <a:xfrm>
+                      <a:off x="0" y="0"/>
+                      <a:ext cx="4019048" cy="1190476"/>
+                    </a:xfrm>
+                    <a:prstGeom prst="rect">
+                      <a:avLst/>
+                    </a:prstGeom>
+                  </pic:spPr>
+                </pic:pic>
+              </a:graphicData>
+            </a:graphic>
+          </wp:inline>
+        </w:drawing>
+      </w:r>
+    </w:p>
+    <w:p>
+      <w:pPr>
+        <w:bidi w:val="0"/>
+        <w:ind w:firstLine="360"/>
         <w:rPr>
           <w:rFonts w:asciiTheme="majorBidi" w:hAnsiTheme="majorBidi" w:cstheme="majorBidi"/>
           <w:b/>
@@ -3787,7 +5164,7 @@
   <w:style w:type="paragraph" w:default="1" w:styleId="Normal">
     <w:name w:val="Normal"/>
     <w:qFormat/>
-    <w:rsid w:val="00934462"/>
+    <w:rsid w:val="00BA0394"/>
     <w:pPr>
       <w:bidi/>
     </w:pPr>

</xml_diff>